<commit_message>
Fin du cours 15.05.2024
</commit_message>
<xml_diff>
--- a/Document/Rapport-QuentinMétroz.docx
+++ b/Document/Rapport-QuentinMétroz.docx
@@ -193,7 +193,7 @@
         </w:rPr>
         <w:fldChar w:fldCharType="separate"/>
       </w:r>
-      <w:hyperlink w:anchor="_Toc166057759" w:history="1">
+      <w:hyperlink w:anchor="_Toc166662864" w:history="1">
         <w:r>
           <w:rPr>
             <w:rStyle w:val="Lienhypertexte"/>
@@ -241,7 +241,7 @@
             <w:noProof/>
             <w:webHidden/>
           </w:rPr>
-          <w:instrText xml:space="preserve"> PAGEREF _Toc166057759 \h </w:instrText>
+          <w:instrText xml:space="preserve"> PAGEREF _Toc166662864 \h </w:instrText>
         </w:r>
         <w:r>
           <w:rPr>
@@ -289,7 +289,7 @@
           <w14:ligatures w14:val="standardContextual"/>
         </w:rPr>
       </w:pPr>
-      <w:hyperlink w:anchor="_Toc166057760" w:history="1">
+      <w:hyperlink w:anchor="_Toc166662865" w:history="1">
         <w:r>
           <w:rPr>
             <w:rStyle w:val="Lienhypertexte"/>
@@ -335,7 +335,7 @@
             <w:noProof/>
             <w:webHidden/>
           </w:rPr>
-          <w:instrText xml:space="preserve"> PAGEREF _Toc166057760 \h </w:instrText>
+          <w:instrText xml:space="preserve"> PAGEREF _Toc166662865 \h </w:instrText>
         </w:r>
         <w:r>
           <w:rPr>
@@ -383,7 +383,7 @@
           <w14:ligatures w14:val="standardContextual"/>
         </w:rPr>
       </w:pPr>
-      <w:hyperlink w:anchor="_Toc166057761" w:history="1">
+      <w:hyperlink w:anchor="_Toc166662866" w:history="1">
         <w:r>
           <w:rPr>
             <w:rStyle w:val="Lienhypertexte"/>
@@ -429,7 +429,7 @@
             <w:noProof/>
             <w:webHidden/>
           </w:rPr>
-          <w:instrText xml:space="preserve"> PAGEREF _Toc166057761 \h </w:instrText>
+          <w:instrText xml:space="preserve"> PAGEREF _Toc166662866 \h </w:instrText>
         </w:r>
         <w:r>
           <w:rPr>
@@ -449,7 +449,7 @@
             <w:noProof/>
             <w:webHidden/>
           </w:rPr>
-          <w:t>2</w:t>
+          <w:t>3</w:t>
         </w:r>
         <w:r>
           <w:rPr>
@@ -477,7 +477,7 @@
           <w14:ligatures w14:val="standardContextual"/>
         </w:rPr>
       </w:pPr>
-      <w:hyperlink w:anchor="_Toc166057762" w:history="1">
+      <w:hyperlink w:anchor="_Toc166662867" w:history="1">
         <w:r>
           <w:rPr>
             <w:rStyle w:val="Lienhypertexte"/>
@@ -523,7 +523,7 @@
             <w:noProof/>
             <w:webHidden/>
           </w:rPr>
-          <w:instrText xml:space="preserve"> PAGEREF _Toc166057762 \h </w:instrText>
+          <w:instrText xml:space="preserve"> PAGEREF _Toc166662867 \h </w:instrText>
         </w:r>
         <w:r>
           <w:rPr>
@@ -571,7 +571,7 @@
           <w14:ligatures w14:val="standardContextual"/>
         </w:rPr>
       </w:pPr>
-      <w:hyperlink w:anchor="_Toc166057763" w:history="1">
+      <w:hyperlink w:anchor="_Toc166662868" w:history="1">
         <w:r>
           <w:rPr>
             <w:rStyle w:val="Lienhypertexte"/>
@@ -617,7 +617,7 @@
             <w:noProof/>
             <w:webHidden/>
           </w:rPr>
-          <w:instrText xml:space="preserve"> PAGEREF _Toc166057763 \h </w:instrText>
+          <w:instrText xml:space="preserve"> PAGEREF _Toc166662868 \h </w:instrText>
         </w:r>
         <w:r>
           <w:rPr>
@@ -667,7 +667,7 @@
           <w14:ligatures w14:val="standardContextual"/>
         </w:rPr>
       </w:pPr>
-      <w:hyperlink w:anchor="_Toc166057764" w:history="1">
+      <w:hyperlink w:anchor="_Toc166662869" w:history="1">
         <w:r>
           <w:rPr>
             <w:rStyle w:val="Lienhypertexte"/>
@@ -715,7 +715,7 @@
             <w:noProof/>
             <w:webHidden/>
           </w:rPr>
-          <w:instrText xml:space="preserve"> PAGEREF _Toc166057764 \h </w:instrText>
+          <w:instrText xml:space="preserve"> PAGEREF _Toc166662869 \h </w:instrText>
         </w:r>
         <w:r>
           <w:rPr>
@@ -735,7 +735,953 @@
             <w:noProof/>
             <w:webHidden/>
           </w:rPr>
-          <w:t>3</w:t>
+          <w:t>4</w:t>
+        </w:r>
+        <w:r>
+          <w:rPr>
+            <w:noProof/>
+            <w:webHidden/>
+          </w:rPr>
+          <w:fldChar w:fldCharType="end"/>
+        </w:r>
+      </w:hyperlink>
+    </w:p>
+    <w:p>
+      <w:pPr>
+        <w:pStyle w:val="TM2"/>
+        <w:tabs>
+          <w:tab w:val="left" w:pos="800"/>
+          <w:tab w:val="right" w:leader="dot" w:pos="9060"/>
+        </w:tabs>
+        <w:rPr>
+          <w:rFonts w:eastAsiaTheme="minorEastAsia" w:cstheme="minorBidi"/>
+          <w:smallCaps w:val="0"/>
+          <w:noProof/>
+          <w:kern w:val="2"/>
+          <w:sz w:val="22"/>
+          <w:szCs w:val="22"/>
+          <w14:ligatures w14:val="standardContextual"/>
+        </w:rPr>
+      </w:pPr>
+      <w:hyperlink w:anchor="_Toc166662870" w:history="1">
+        <w:r>
+          <w:rPr>
+            <w:rStyle w:val="Lienhypertexte"/>
+            <w:noProof/>
+          </w:rPr>
+          <w:t>2.1</w:t>
+        </w:r>
+        <w:r>
+          <w:rPr>
+            <w:rFonts w:eastAsiaTheme="minorEastAsia" w:cstheme="minorBidi"/>
+            <w:smallCaps w:val="0"/>
+            <w:noProof/>
+            <w:kern w:val="2"/>
+            <w:sz w:val="22"/>
+            <w:szCs w:val="22"/>
+            <w14:ligatures w14:val="standardContextual"/>
+          </w:rPr>
+          <w:tab/>
+        </w:r>
+        <w:r>
+          <w:rPr>
+            <w:rStyle w:val="Lienhypertexte"/>
+            <w:noProof/>
+          </w:rPr>
+          <w:t>Fichier pour le serveur</w:t>
+        </w:r>
+        <w:r>
+          <w:rPr>
+            <w:noProof/>
+            <w:webHidden/>
+          </w:rPr>
+          <w:tab/>
+        </w:r>
+        <w:r>
+          <w:rPr>
+            <w:noProof/>
+            <w:webHidden/>
+          </w:rPr>
+          <w:fldChar w:fldCharType="begin"/>
+        </w:r>
+        <w:r>
+          <w:rPr>
+            <w:noProof/>
+            <w:webHidden/>
+          </w:rPr>
+          <w:instrText xml:space="preserve"> PAGEREF _Toc166662870 \h </w:instrText>
+        </w:r>
+        <w:r>
+          <w:rPr>
+            <w:noProof/>
+            <w:webHidden/>
+          </w:rPr>
+        </w:r>
+        <w:r>
+          <w:rPr>
+            <w:noProof/>
+            <w:webHidden/>
+          </w:rPr>
+          <w:fldChar w:fldCharType="separate"/>
+        </w:r>
+        <w:r>
+          <w:rPr>
+            <w:noProof/>
+            <w:webHidden/>
+          </w:rPr>
+          <w:t>4</w:t>
+        </w:r>
+        <w:r>
+          <w:rPr>
+            <w:noProof/>
+            <w:webHidden/>
+          </w:rPr>
+          <w:fldChar w:fldCharType="end"/>
+        </w:r>
+      </w:hyperlink>
+    </w:p>
+    <w:p>
+      <w:pPr>
+        <w:pStyle w:val="TM2"/>
+        <w:tabs>
+          <w:tab w:val="left" w:pos="800"/>
+          <w:tab w:val="right" w:leader="dot" w:pos="9060"/>
+        </w:tabs>
+        <w:rPr>
+          <w:rFonts w:eastAsiaTheme="minorEastAsia" w:cstheme="minorBidi"/>
+          <w:smallCaps w:val="0"/>
+          <w:noProof/>
+          <w:kern w:val="2"/>
+          <w:sz w:val="22"/>
+          <w:szCs w:val="22"/>
+          <w14:ligatures w14:val="standardContextual"/>
+        </w:rPr>
+      </w:pPr>
+      <w:hyperlink w:anchor="_Toc166662871" w:history="1">
+        <w:r>
+          <w:rPr>
+            <w:rStyle w:val="Lienhypertexte"/>
+            <w:noProof/>
+          </w:rPr>
+          <w:t>2.2</w:t>
+        </w:r>
+        <w:r>
+          <w:rPr>
+            <w:rFonts w:eastAsiaTheme="minorEastAsia" w:cstheme="minorBidi"/>
+            <w:smallCaps w:val="0"/>
+            <w:noProof/>
+            <w:kern w:val="2"/>
+            <w:sz w:val="22"/>
+            <w:szCs w:val="22"/>
+            <w14:ligatures w14:val="standardContextual"/>
+          </w:rPr>
+          <w:tab/>
+        </w:r>
+        <w:r>
+          <w:rPr>
+            <w:rStyle w:val="Lienhypertexte"/>
+            <w:noProof/>
+          </w:rPr>
+          <w:t>Connection à la base de données</w:t>
+        </w:r>
+        <w:r>
+          <w:rPr>
+            <w:noProof/>
+            <w:webHidden/>
+          </w:rPr>
+          <w:tab/>
+        </w:r>
+        <w:r>
+          <w:rPr>
+            <w:noProof/>
+            <w:webHidden/>
+          </w:rPr>
+          <w:fldChar w:fldCharType="begin"/>
+        </w:r>
+        <w:r>
+          <w:rPr>
+            <w:noProof/>
+            <w:webHidden/>
+          </w:rPr>
+          <w:instrText xml:space="preserve"> PAGEREF _Toc166662871 \h </w:instrText>
+        </w:r>
+        <w:r>
+          <w:rPr>
+            <w:noProof/>
+            <w:webHidden/>
+          </w:rPr>
+        </w:r>
+        <w:r>
+          <w:rPr>
+            <w:noProof/>
+            <w:webHidden/>
+          </w:rPr>
+          <w:fldChar w:fldCharType="separate"/>
+        </w:r>
+        <w:r>
+          <w:rPr>
+            <w:noProof/>
+            <w:webHidden/>
+          </w:rPr>
+          <w:t>4</w:t>
+        </w:r>
+        <w:r>
+          <w:rPr>
+            <w:noProof/>
+            <w:webHidden/>
+          </w:rPr>
+          <w:fldChar w:fldCharType="end"/>
+        </w:r>
+      </w:hyperlink>
+    </w:p>
+    <w:p>
+      <w:pPr>
+        <w:pStyle w:val="TM2"/>
+        <w:tabs>
+          <w:tab w:val="left" w:pos="800"/>
+          <w:tab w:val="right" w:leader="dot" w:pos="9060"/>
+        </w:tabs>
+        <w:rPr>
+          <w:rFonts w:eastAsiaTheme="minorEastAsia" w:cstheme="minorBidi"/>
+          <w:smallCaps w:val="0"/>
+          <w:noProof/>
+          <w:kern w:val="2"/>
+          <w:sz w:val="22"/>
+          <w:szCs w:val="22"/>
+          <w14:ligatures w14:val="standardContextual"/>
+        </w:rPr>
+      </w:pPr>
+      <w:hyperlink w:anchor="_Toc166662872" w:history="1">
+        <w:r>
+          <w:rPr>
+            <w:rStyle w:val="Lienhypertexte"/>
+            <w:noProof/>
+          </w:rPr>
+          <w:t>2.3</w:t>
+        </w:r>
+        <w:r>
+          <w:rPr>
+            <w:rFonts w:eastAsiaTheme="minorEastAsia" w:cstheme="minorBidi"/>
+            <w:smallCaps w:val="0"/>
+            <w:noProof/>
+            <w:kern w:val="2"/>
+            <w:sz w:val="22"/>
+            <w:szCs w:val="22"/>
+            <w14:ligatures w14:val="standardContextual"/>
+          </w:rPr>
+          <w:tab/>
+        </w:r>
+        <w:r>
+          <w:rPr>
+            <w:rStyle w:val="Lienhypertexte"/>
+            <w:noProof/>
+          </w:rPr>
+          <w:t>Routes pour utilisateurs</w:t>
+        </w:r>
+        <w:r>
+          <w:rPr>
+            <w:noProof/>
+            <w:webHidden/>
+          </w:rPr>
+          <w:tab/>
+        </w:r>
+        <w:r>
+          <w:rPr>
+            <w:noProof/>
+            <w:webHidden/>
+          </w:rPr>
+          <w:fldChar w:fldCharType="begin"/>
+        </w:r>
+        <w:r>
+          <w:rPr>
+            <w:noProof/>
+            <w:webHidden/>
+          </w:rPr>
+          <w:instrText xml:space="preserve"> PAGEREF _Toc166662872 \h </w:instrText>
+        </w:r>
+        <w:r>
+          <w:rPr>
+            <w:noProof/>
+            <w:webHidden/>
+          </w:rPr>
+        </w:r>
+        <w:r>
+          <w:rPr>
+            <w:noProof/>
+            <w:webHidden/>
+          </w:rPr>
+          <w:fldChar w:fldCharType="separate"/>
+        </w:r>
+        <w:r>
+          <w:rPr>
+            <w:noProof/>
+            <w:webHidden/>
+          </w:rPr>
+          <w:t>5</w:t>
+        </w:r>
+        <w:r>
+          <w:rPr>
+            <w:noProof/>
+            <w:webHidden/>
+          </w:rPr>
+          <w:fldChar w:fldCharType="end"/>
+        </w:r>
+      </w:hyperlink>
+    </w:p>
+    <w:p>
+      <w:pPr>
+        <w:pStyle w:val="TM2"/>
+        <w:tabs>
+          <w:tab w:val="left" w:pos="800"/>
+          <w:tab w:val="right" w:leader="dot" w:pos="9060"/>
+        </w:tabs>
+        <w:rPr>
+          <w:rFonts w:eastAsiaTheme="minorEastAsia" w:cstheme="minorBidi"/>
+          <w:smallCaps w:val="0"/>
+          <w:noProof/>
+          <w:kern w:val="2"/>
+          <w:sz w:val="22"/>
+          <w:szCs w:val="22"/>
+          <w14:ligatures w14:val="standardContextual"/>
+        </w:rPr>
+      </w:pPr>
+      <w:hyperlink w:anchor="_Toc166662873" w:history="1">
+        <w:r>
+          <w:rPr>
+            <w:rStyle w:val="Lienhypertexte"/>
+            <w:noProof/>
+          </w:rPr>
+          <w:t>2.4</w:t>
+        </w:r>
+        <w:r>
+          <w:rPr>
+            <w:rFonts w:eastAsiaTheme="minorEastAsia" w:cstheme="minorBidi"/>
+            <w:smallCaps w:val="0"/>
+            <w:noProof/>
+            <w:kern w:val="2"/>
+            <w:sz w:val="22"/>
+            <w:szCs w:val="22"/>
+            <w14:ligatures w14:val="standardContextual"/>
+          </w:rPr>
+          <w:tab/>
+        </w:r>
+        <w:r>
+          <w:rPr>
+            <w:rStyle w:val="Lienhypertexte"/>
+            <w:noProof/>
+          </w:rPr>
+          <w:t>Routes pour le login</w:t>
+        </w:r>
+        <w:r>
+          <w:rPr>
+            <w:noProof/>
+            <w:webHidden/>
+          </w:rPr>
+          <w:tab/>
+        </w:r>
+        <w:r>
+          <w:rPr>
+            <w:noProof/>
+            <w:webHidden/>
+          </w:rPr>
+          <w:fldChar w:fldCharType="begin"/>
+        </w:r>
+        <w:r>
+          <w:rPr>
+            <w:noProof/>
+            <w:webHidden/>
+          </w:rPr>
+          <w:instrText xml:space="preserve"> PAGEREF _Toc166662873 \h </w:instrText>
+        </w:r>
+        <w:r>
+          <w:rPr>
+            <w:noProof/>
+            <w:webHidden/>
+          </w:rPr>
+        </w:r>
+        <w:r>
+          <w:rPr>
+            <w:noProof/>
+            <w:webHidden/>
+          </w:rPr>
+          <w:fldChar w:fldCharType="separate"/>
+        </w:r>
+        <w:r>
+          <w:rPr>
+            <w:noProof/>
+            <w:webHidden/>
+          </w:rPr>
+          <w:t>6</w:t>
+        </w:r>
+        <w:r>
+          <w:rPr>
+            <w:noProof/>
+            <w:webHidden/>
+          </w:rPr>
+          <w:fldChar w:fldCharType="end"/>
+        </w:r>
+      </w:hyperlink>
+    </w:p>
+    <w:p>
+      <w:pPr>
+        <w:pStyle w:val="TM2"/>
+        <w:tabs>
+          <w:tab w:val="left" w:pos="800"/>
+          <w:tab w:val="right" w:leader="dot" w:pos="9060"/>
+        </w:tabs>
+        <w:rPr>
+          <w:rFonts w:eastAsiaTheme="minorEastAsia" w:cstheme="minorBidi"/>
+          <w:smallCaps w:val="0"/>
+          <w:noProof/>
+          <w:kern w:val="2"/>
+          <w:sz w:val="22"/>
+          <w:szCs w:val="22"/>
+          <w14:ligatures w14:val="standardContextual"/>
+        </w:rPr>
+      </w:pPr>
+      <w:hyperlink w:anchor="_Toc166662874" w:history="1">
+        <w:r>
+          <w:rPr>
+            <w:rStyle w:val="Lienhypertexte"/>
+            <w:noProof/>
+          </w:rPr>
+          <w:t>2.5</w:t>
+        </w:r>
+        <w:r>
+          <w:rPr>
+            <w:rFonts w:eastAsiaTheme="minorEastAsia" w:cstheme="minorBidi"/>
+            <w:smallCaps w:val="0"/>
+            <w:noProof/>
+            <w:kern w:val="2"/>
+            <w:sz w:val="22"/>
+            <w:szCs w:val="22"/>
+            <w14:ligatures w14:val="standardContextual"/>
+          </w:rPr>
+          <w:tab/>
+        </w:r>
+        <w:r>
+          <w:rPr>
+            <w:rStyle w:val="Lienhypertexte"/>
+            <w:noProof/>
+          </w:rPr>
+          <w:t>Explication de OpenSSL</w:t>
+        </w:r>
+        <w:r>
+          <w:rPr>
+            <w:noProof/>
+            <w:webHidden/>
+          </w:rPr>
+          <w:tab/>
+        </w:r>
+        <w:r>
+          <w:rPr>
+            <w:noProof/>
+            <w:webHidden/>
+          </w:rPr>
+          <w:fldChar w:fldCharType="begin"/>
+        </w:r>
+        <w:r>
+          <w:rPr>
+            <w:noProof/>
+            <w:webHidden/>
+          </w:rPr>
+          <w:instrText xml:space="preserve"> PAGEREF _Toc166662874 \h </w:instrText>
+        </w:r>
+        <w:r>
+          <w:rPr>
+            <w:noProof/>
+            <w:webHidden/>
+          </w:rPr>
+        </w:r>
+        <w:r>
+          <w:rPr>
+            <w:noProof/>
+            <w:webHidden/>
+          </w:rPr>
+          <w:fldChar w:fldCharType="separate"/>
+        </w:r>
+        <w:r>
+          <w:rPr>
+            <w:noProof/>
+            <w:webHidden/>
+          </w:rPr>
+          <w:t>8</w:t>
+        </w:r>
+        <w:r>
+          <w:rPr>
+            <w:noProof/>
+            <w:webHidden/>
+          </w:rPr>
+          <w:fldChar w:fldCharType="end"/>
+        </w:r>
+      </w:hyperlink>
+    </w:p>
+    <w:p>
+      <w:pPr>
+        <w:pStyle w:val="TM3"/>
+        <w:tabs>
+          <w:tab w:val="left" w:pos="1200"/>
+          <w:tab w:val="right" w:leader="dot" w:pos="9060"/>
+        </w:tabs>
+        <w:rPr>
+          <w:rFonts w:eastAsiaTheme="minorEastAsia" w:cstheme="minorBidi"/>
+          <w:i w:val="0"/>
+          <w:iCs w:val="0"/>
+          <w:noProof/>
+          <w:kern w:val="2"/>
+          <w:sz w:val="22"/>
+          <w:szCs w:val="22"/>
+          <w14:ligatures w14:val="standardContextual"/>
+        </w:rPr>
+      </w:pPr>
+      <w:hyperlink w:anchor="_Toc166662875" w:history="1">
+        <w:r>
+          <w:rPr>
+            <w:rStyle w:val="Lienhypertexte"/>
+            <w:noProof/>
+          </w:rPr>
+          <w:t>2.5.1</w:t>
+        </w:r>
+        <w:r>
+          <w:rPr>
+            <w:rFonts w:eastAsiaTheme="minorEastAsia" w:cstheme="minorBidi"/>
+            <w:i w:val="0"/>
+            <w:iCs w:val="0"/>
+            <w:noProof/>
+            <w:kern w:val="2"/>
+            <w:sz w:val="22"/>
+            <w:szCs w:val="22"/>
+            <w14:ligatures w14:val="standardContextual"/>
+          </w:rPr>
+          <w:tab/>
+        </w:r>
+        <w:r>
+          <w:rPr>
+            <w:rStyle w:val="Lienhypertexte"/>
+            <w:noProof/>
+          </w:rPr>
+          <w:t>Commande pour la création des fichiers</w:t>
+        </w:r>
+        <w:r>
+          <w:rPr>
+            <w:noProof/>
+            <w:webHidden/>
+          </w:rPr>
+          <w:tab/>
+        </w:r>
+        <w:r>
+          <w:rPr>
+            <w:noProof/>
+            <w:webHidden/>
+          </w:rPr>
+          <w:fldChar w:fldCharType="begin"/>
+        </w:r>
+        <w:r>
+          <w:rPr>
+            <w:noProof/>
+            <w:webHidden/>
+          </w:rPr>
+          <w:instrText xml:space="preserve"> PAGEREF _Toc166662875 \h </w:instrText>
+        </w:r>
+        <w:r>
+          <w:rPr>
+            <w:noProof/>
+            <w:webHidden/>
+          </w:rPr>
+        </w:r>
+        <w:r>
+          <w:rPr>
+            <w:noProof/>
+            <w:webHidden/>
+          </w:rPr>
+          <w:fldChar w:fldCharType="separate"/>
+        </w:r>
+        <w:r>
+          <w:rPr>
+            <w:noProof/>
+            <w:webHidden/>
+          </w:rPr>
+          <w:t>8</w:t>
+        </w:r>
+        <w:r>
+          <w:rPr>
+            <w:noProof/>
+            <w:webHidden/>
+          </w:rPr>
+          <w:fldChar w:fldCharType="end"/>
+        </w:r>
+      </w:hyperlink>
+    </w:p>
+    <w:p>
+      <w:pPr>
+        <w:pStyle w:val="TM3"/>
+        <w:tabs>
+          <w:tab w:val="left" w:pos="1200"/>
+          <w:tab w:val="right" w:leader="dot" w:pos="9060"/>
+        </w:tabs>
+        <w:rPr>
+          <w:rFonts w:eastAsiaTheme="minorEastAsia" w:cstheme="minorBidi"/>
+          <w:i w:val="0"/>
+          <w:iCs w:val="0"/>
+          <w:noProof/>
+          <w:kern w:val="2"/>
+          <w:sz w:val="22"/>
+          <w:szCs w:val="22"/>
+          <w14:ligatures w14:val="standardContextual"/>
+        </w:rPr>
+      </w:pPr>
+      <w:hyperlink w:anchor="_Toc166662876" w:history="1">
+        <w:r>
+          <w:rPr>
+            <w:rStyle w:val="Lienhypertexte"/>
+            <w:noProof/>
+          </w:rPr>
+          <w:t>2.5.2</w:t>
+        </w:r>
+        <w:r>
+          <w:rPr>
+            <w:rFonts w:eastAsiaTheme="minorEastAsia" w:cstheme="minorBidi"/>
+            <w:i w:val="0"/>
+            <w:iCs w:val="0"/>
+            <w:noProof/>
+            <w:kern w:val="2"/>
+            <w:sz w:val="22"/>
+            <w:szCs w:val="22"/>
+            <w14:ligatures w14:val="standardContextual"/>
+          </w:rPr>
+          <w:tab/>
+        </w:r>
+        <w:r>
+          <w:rPr>
+            <w:rStyle w:val="Lienhypertexte"/>
+            <w:noProof/>
+          </w:rPr>
+          <w:t>Question et Réponse</w:t>
+        </w:r>
+        <w:r>
+          <w:rPr>
+            <w:noProof/>
+            <w:webHidden/>
+          </w:rPr>
+          <w:tab/>
+        </w:r>
+        <w:r>
+          <w:rPr>
+            <w:noProof/>
+            <w:webHidden/>
+          </w:rPr>
+          <w:fldChar w:fldCharType="begin"/>
+        </w:r>
+        <w:r>
+          <w:rPr>
+            <w:noProof/>
+            <w:webHidden/>
+          </w:rPr>
+          <w:instrText xml:space="preserve"> PAGEREF _Toc166662876 \h </w:instrText>
+        </w:r>
+        <w:r>
+          <w:rPr>
+            <w:noProof/>
+            <w:webHidden/>
+          </w:rPr>
+        </w:r>
+        <w:r>
+          <w:rPr>
+            <w:noProof/>
+            <w:webHidden/>
+          </w:rPr>
+          <w:fldChar w:fldCharType="separate"/>
+        </w:r>
+        <w:r>
+          <w:rPr>
+            <w:noProof/>
+            <w:webHidden/>
+          </w:rPr>
+          <w:t>8</w:t>
+        </w:r>
+        <w:r>
+          <w:rPr>
+            <w:noProof/>
+            <w:webHidden/>
+          </w:rPr>
+          <w:fldChar w:fldCharType="end"/>
+        </w:r>
+      </w:hyperlink>
+    </w:p>
+    <w:p>
+      <w:pPr>
+        <w:pStyle w:val="TM3"/>
+        <w:tabs>
+          <w:tab w:val="left" w:pos="1200"/>
+          <w:tab w:val="right" w:leader="dot" w:pos="9060"/>
+        </w:tabs>
+        <w:rPr>
+          <w:rFonts w:eastAsiaTheme="minorEastAsia" w:cstheme="minorBidi"/>
+          <w:i w:val="0"/>
+          <w:iCs w:val="0"/>
+          <w:noProof/>
+          <w:kern w:val="2"/>
+          <w:sz w:val="22"/>
+          <w:szCs w:val="22"/>
+          <w14:ligatures w14:val="standardContextual"/>
+        </w:rPr>
+      </w:pPr>
+      <w:hyperlink w:anchor="_Toc166662877" w:history="1">
+        <w:r>
+          <w:rPr>
+            <w:rStyle w:val="Lienhypertexte"/>
+            <w:noProof/>
+          </w:rPr>
+          <w:t>2.5.3</w:t>
+        </w:r>
+        <w:r>
+          <w:rPr>
+            <w:rFonts w:eastAsiaTheme="minorEastAsia" w:cstheme="minorBidi"/>
+            <w:i w:val="0"/>
+            <w:iCs w:val="0"/>
+            <w:noProof/>
+            <w:kern w:val="2"/>
+            <w:sz w:val="22"/>
+            <w:szCs w:val="22"/>
+            <w14:ligatures w14:val="standardContextual"/>
+          </w:rPr>
+          <w:tab/>
+        </w:r>
+        <w:r>
+          <w:rPr>
+            <w:rStyle w:val="Lienhypertexte"/>
+            <w:noProof/>
+          </w:rPr>
+          <w:t>Utilisation des fichiers</w:t>
+        </w:r>
+        <w:r>
+          <w:rPr>
+            <w:noProof/>
+            <w:webHidden/>
+          </w:rPr>
+          <w:tab/>
+        </w:r>
+        <w:r>
+          <w:rPr>
+            <w:noProof/>
+            <w:webHidden/>
+          </w:rPr>
+          <w:fldChar w:fldCharType="begin"/>
+        </w:r>
+        <w:r>
+          <w:rPr>
+            <w:noProof/>
+            <w:webHidden/>
+          </w:rPr>
+          <w:instrText xml:space="preserve"> PAGEREF _Toc166662877 \h </w:instrText>
+        </w:r>
+        <w:r>
+          <w:rPr>
+            <w:noProof/>
+            <w:webHidden/>
+          </w:rPr>
+        </w:r>
+        <w:r>
+          <w:rPr>
+            <w:noProof/>
+            <w:webHidden/>
+          </w:rPr>
+          <w:fldChar w:fldCharType="separate"/>
+        </w:r>
+        <w:r>
+          <w:rPr>
+            <w:noProof/>
+            <w:webHidden/>
+          </w:rPr>
+          <w:t>9</w:t>
+        </w:r>
+        <w:r>
+          <w:rPr>
+            <w:noProof/>
+            <w:webHidden/>
+          </w:rPr>
+          <w:fldChar w:fldCharType="end"/>
+        </w:r>
+      </w:hyperlink>
+    </w:p>
+    <w:p>
+      <w:pPr>
+        <w:pStyle w:val="TM2"/>
+        <w:tabs>
+          <w:tab w:val="left" w:pos="800"/>
+          <w:tab w:val="right" w:leader="dot" w:pos="9060"/>
+        </w:tabs>
+        <w:rPr>
+          <w:rFonts w:eastAsiaTheme="minorEastAsia" w:cstheme="minorBidi"/>
+          <w:smallCaps w:val="0"/>
+          <w:noProof/>
+          <w:kern w:val="2"/>
+          <w:sz w:val="22"/>
+          <w:szCs w:val="22"/>
+          <w14:ligatures w14:val="standardContextual"/>
+        </w:rPr>
+      </w:pPr>
+      <w:hyperlink w:anchor="_Toc166662878" w:history="1">
+        <w:r>
+          <w:rPr>
+            <w:rStyle w:val="Lienhypertexte"/>
+            <w:noProof/>
+          </w:rPr>
+          <w:t>2.6</w:t>
+        </w:r>
+        <w:r>
+          <w:rPr>
+            <w:rFonts w:eastAsiaTheme="minorEastAsia" w:cstheme="minorBidi"/>
+            <w:smallCaps w:val="0"/>
+            <w:noProof/>
+            <w:kern w:val="2"/>
+            <w:sz w:val="22"/>
+            <w:szCs w:val="22"/>
+            <w14:ligatures w14:val="standardContextual"/>
+          </w:rPr>
+          <w:tab/>
+        </w:r>
+        <w:r>
+          <w:rPr>
+            <w:rStyle w:val="Lienhypertexte"/>
+            <w:noProof/>
+          </w:rPr>
+          <w:t>Explication du Token</w:t>
+        </w:r>
+        <w:r>
+          <w:rPr>
+            <w:noProof/>
+            <w:webHidden/>
+          </w:rPr>
+          <w:tab/>
+        </w:r>
+        <w:r>
+          <w:rPr>
+            <w:noProof/>
+            <w:webHidden/>
+          </w:rPr>
+          <w:fldChar w:fldCharType="begin"/>
+        </w:r>
+        <w:r>
+          <w:rPr>
+            <w:noProof/>
+            <w:webHidden/>
+          </w:rPr>
+          <w:instrText xml:space="preserve"> PAGEREF _Toc166662878 \h </w:instrText>
+        </w:r>
+        <w:r>
+          <w:rPr>
+            <w:noProof/>
+            <w:webHidden/>
+          </w:rPr>
+        </w:r>
+        <w:r>
+          <w:rPr>
+            <w:noProof/>
+            <w:webHidden/>
+          </w:rPr>
+          <w:fldChar w:fldCharType="separate"/>
+        </w:r>
+        <w:r>
+          <w:rPr>
+            <w:noProof/>
+            <w:webHidden/>
+          </w:rPr>
+          <w:t>9</w:t>
+        </w:r>
+        <w:r>
+          <w:rPr>
+            <w:noProof/>
+            <w:webHidden/>
+          </w:rPr>
+          <w:fldChar w:fldCharType="end"/>
+        </w:r>
+      </w:hyperlink>
+    </w:p>
+    <w:p>
+      <w:pPr>
+        <w:pStyle w:val="TM2"/>
+        <w:tabs>
+          <w:tab w:val="left" w:pos="800"/>
+          <w:tab w:val="right" w:leader="dot" w:pos="9060"/>
+        </w:tabs>
+        <w:rPr>
+          <w:rFonts w:eastAsiaTheme="minorEastAsia" w:cstheme="minorBidi"/>
+          <w:smallCaps w:val="0"/>
+          <w:noProof/>
+          <w:kern w:val="2"/>
+          <w:sz w:val="22"/>
+          <w:szCs w:val="22"/>
+          <w14:ligatures w14:val="standardContextual"/>
+        </w:rPr>
+      </w:pPr>
+      <w:hyperlink w:anchor="_Toc166662879" w:history="1">
+        <w:r>
+          <w:rPr>
+            <w:rStyle w:val="Lienhypertexte"/>
+            <w:noProof/>
+          </w:rPr>
+          <w:t>2.7</w:t>
+        </w:r>
+        <w:r>
+          <w:rPr>
+            <w:rFonts w:eastAsiaTheme="minorEastAsia" w:cstheme="minorBidi"/>
+            <w:smallCaps w:val="0"/>
+            <w:noProof/>
+            <w:kern w:val="2"/>
+            <w:sz w:val="22"/>
+            <w:szCs w:val="22"/>
+            <w14:ligatures w14:val="standardContextual"/>
+          </w:rPr>
+          <w:tab/>
+        </w:r>
+        <w:r>
+          <w:rPr>
+            <w:rStyle w:val="Lienhypertexte"/>
+            <w:noProof/>
+          </w:rPr>
+          <w:t>Explication de la base de données et du Hash</w:t>
+        </w:r>
+        <w:r>
+          <w:rPr>
+            <w:noProof/>
+            <w:webHidden/>
+          </w:rPr>
+          <w:tab/>
+        </w:r>
+        <w:r>
+          <w:rPr>
+            <w:noProof/>
+            <w:webHidden/>
+          </w:rPr>
+          <w:fldChar w:fldCharType="begin"/>
+        </w:r>
+        <w:r>
+          <w:rPr>
+            <w:noProof/>
+            <w:webHidden/>
+          </w:rPr>
+          <w:instrText xml:space="preserve"> PAGEREF _Toc166662879 \h </w:instrText>
+        </w:r>
+        <w:r>
+          <w:rPr>
+            <w:noProof/>
+            <w:webHidden/>
+          </w:rPr>
+        </w:r>
+        <w:r>
+          <w:rPr>
+            <w:noProof/>
+            <w:webHidden/>
+          </w:rPr>
+          <w:fldChar w:fldCharType="separate"/>
+        </w:r>
+        <w:r>
+          <w:rPr>
+            <w:noProof/>
+            <w:webHidden/>
+          </w:rPr>
+          <w:t>9</w:t>
         </w:r>
         <w:r>
           <w:rPr>
@@ -754,11 +1700,18 @@
           <w:tab w:val="right" w:leader="dot" w:pos="9060"/>
         </w:tabs>
         <w:rPr>
-          <w:rStyle w:val="Lienhypertexte"/>
+          <w:rFonts w:eastAsiaTheme="minorEastAsia" w:cstheme="minorBidi"/>
+          <w:b w:val="0"/>
+          <w:bCs w:val="0"/>
+          <w:caps w:val="0"/>
           <w:noProof/>
-        </w:rPr>
-      </w:pPr>
-      <w:hyperlink w:anchor="_Toc166057765" w:history="1">
+          <w:kern w:val="2"/>
+          <w:sz w:val="22"/>
+          <w:szCs w:val="22"/>
+          <w14:ligatures w14:val="standardContextual"/>
+        </w:rPr>
+      </w:pPr>
+      <w:hyperlink w:anchor="_Toc166662880" w:history="1">
         <w:r>
           <w:rPr>
             <w:rStyle w:val="Lienhypertexte"/>
@@ -806,7 +1759,7 @@
             <w:noProof/>
             <w:webHidden/>
           </w:rPr>
-          <w:instrText xml:space="preserve"> PAGEREF _Toc166057765 \h </w:instrText>
+          <w:instrText xml:space="preserve"> PAGEREF _Toc166662880 \h </w:instrText>
         </w:r>
         <w:r>
           <w:rPr>
@@ -826,7 +1779,7 @@
             <w:noProof/>
             <w:webHidden/>
           </w:rPr>
-          <w:t>3</w:t>
+          <w:t>9</w:t>
         </w:r>
         <w:r>
           <w:rPr>
@@ -839,108 +1792,282 @@
     </w:p>
     <w:p>
       <w:pPr>
-        <w:rPr>
-          <w:rFonts w:eastAsiaTheme="minorEastAsia"/>
-        </w:rPr>
-      </w:pPr>
-    </w:p>
-    <w:p>
-      <w:pPr>
-        <w:rPr>
-          <w:rFonts w:eastAsiaTheme="minorEastAsia"/>
-        </w:rPr>
-      </w:pPr>
-    </w:p>
-    <w:p>
-      <w:pPr>
-        <w:rPr>
-          <w:rFonts w:eastAsiaTheme="minorEastAsia"/>
-        </w:rPr>
-      </w:pPr>
-    </w:p>
-    <w:p>
-      <w:pPr>
-        <w:rPr>
-          <w:rFonts w:eastAsiaTheme="minorEastAsia"/>
-        </w:rPr>
-      </w:pPr>
-    </w:p>
-    <w:p>
-      <w:pPr>
-        <w:rPr>
-          <w:rFonts w:eastAsiaTheme="minorEastAsia"/>
-        </w:rPr>
-      </w:pPr>
-    </w:p>
-    <w:p>
-      <w:pPr>
-        <w:rPr>
-          <w:rFonts w:eastAsiaTheme="minorEastAsia"/>
-        </w:rPr>
-      </w:pPr>
-    </w:p>
-    <w:p>
-      <w:pPr>
-        <w:rPr>
-          <w:rFonts w:eastAsiaTheme="minorEastAsia"/>
-        </w:rPr>
-      </w:pPr>
-    </w:p>
-    <w:p>
-      <w:pPr>
-        <w:rPr>
-          <w:rFonts w:eastAsiaTheme="minorEastAsia"/>
-        </w:rPr>
-      </w:pPr>
-    </w:p>
-    <w:p>
-      <w:pPr>
-        <w:rPr>
-          <w:rFonts w:eastAsiaTheme="minorEastAsia"/>
-        </w:rPr>
-      </w:pPr>
-    </w:p>
-    <w:p>
-      <w:pPr>
-        <w:rPr>
-          <w:rFonts w:eastAsiaTheme="minorEastAsia"/>
-        </w:rPr>
-      </w:pPr>
-    </w:p>
-    <w:p>
-      <w:pPr>
-        <w:rPr>
-          <w:rFonts w:eastAsiaTheme="minorEastAsia"/>
-        </w:rPr>
-      </w:pPr>
-    </w:p>
-    <w:p>
-      <w:pPr>
-        <w:rPr>
-          <w:rFonts w:eastAsiaTheme="minorEastAsia"/>
-        </w:rPr>
-      </w:pPr>
-    </w:p>
-    <w:p>
-      <w:pPr>
-        <w:rPr>
-          <w:rFonts w:eastAsiaTheme="minorEastAsia"/>
-        </w:rPr>
-      </w:pPr>
-    </w:p>
-    <w:p>
-      <w:pPr>
-        <w:rPr>
-          <w:rFonts w:eastAsiaTheme="minorEastAsia"/>
-        </w:rPr>
-      </w:pPr>
-    </w:p>
-    <w:p>
-      <w:pPr>
-        <w:rPr>
-          <w:rFonts w:eastAsiaTheme="minorEastAsia"/>
-        </w:rPr>
-      </w:pPr>
+        <w:pStyle w:val="TM2"/>
+        <w:tabs>
+          <w:tab w:val="left" w:pos="800"/>
+          <w:tab w:val="right" w:leader="dot" w:pos="9060"/>
+        </w:tabs>
+        <w:rPr>
+          <w:rFonts w:eastAsiaTheme="minorEastAsia" w:cstheme="minorBidi"/>
+          <w:smallCaps w:val="0"/>
+          <w:noProof/>
+          <w:kern w:val="2"/>
+          <w:sz w:val="22"/>
+          <w:szCs w:val="22"/>
+          <w14:ligatures w14:val="standardContextual"/>
+        </w:rPr>
+      </w:pPr>
+      <w:hyperlink w:anchor="_Toc166662881" w:history="1">
+        <w:r>
+          <w:rPr>
+            <w:rStyle w:val="Lienhypertexte"/>
+            <w:noProof/>
+          </w:rPr>
+          <w:t>3.1</w:t>
+        </w:r>
+        <w:r>
+          <w:rPr>
+            <w:rFonts w:eastAsiaTheme="minorEastAsia" w:cstheme="minorBidi"/>
+            <w:smallCaps w:val="0"/>
+            <w:noProof/>
+            <w:kern w:val="2"/>
+            <w:sz w:val="22"/>
+            <w:szCs w:val="22"/>
+            <w14:ligatures w14:val="standardContextual"/>
+          </w:rPr>
+          <w:tab/>
+        </w:r>
+        <w:r>
+          <w:rPr>
+            <w:rStyle w:val="Lienhypertexte"/>
+            <w:noProof/>
+          </w:rPr>
+          <w:t>Conclusion personnelle</w:t>
+        </w:r>
+        <w:r>
+          <w:rPr>
+            <w:noProof/>
+            <w:webHidden/>
+          </w:rPr>
+          <w:tab/>
+        </w:r>
+        <w:r>
+          <w:rPr>
+            <w:noProof/>
+            <w:webHidden/>
+          </w:rPr>
+          <w:fldChar w:fldCharType="begin"/>
+        </w:r>
+        <w:r>
+          <w:rPr>
+            <w:noProof/>
+            <w:webHidden/>
+          </w:rPr>
+          <w:instrText xml:space="preserve"> PAGEREF _Toc166662881 \h </w:instrText>
+        </w:r>
+        <w:r>
+          <w:rPr>
+            <w:noProof/>
+            <w:webHidden/>
+          </w:rPr>
+        </w:r>
+        <w:r>
+          <w:rPr>
+            <w:noProof/>
+            <w:webHidden/>
+          </w:rPr>
+          <w:fldChar w:fldCharType="separate"/>
+        </w:r>
+        <w:r>
+          <w:rPr>
+            <w:noProof/>
+            <w:webHidden/>
+          </w:rPr>
+          <w:t>9</w:t>
+        </w:r>
+        <w:r>
+          <w:rPr>
+            <w:noProof/>
+            <w:webHidden/>
+          </w:rPr>
+          <w:fldChar w:fldCharType="end"/>
+        </w:r>
+      </w:hyperlink>
+    </w:p>
+    <w:p>
+      <w:pPr>
+        <w:pStyle w:val="TM2"/>
+        <w:tabs>
+          <w:tab w:val="left" w:pos="800"/>
+          <w:tab w:val="right" w:leader="dot" w:pos="9060"/>
+        </w:tabs>
+        <w:rPr>
+          <w:rFonts w:eastAsiaTheme="minorEastAsia" w:cstheme="minorBidi"/>
+          <w:smallCaps w:val="0"/>
+          <w:noProof/>
+          <w:kern w:val="2"/>
+          <w:sz w:val="22"/>
+          <w:szCs w:val="22"/>
+          <w14:ligatures w14:val="standardContextual"/>
+        </w:rPr>
+      </w:pPr>
+      <w:hyperlink w:anchor="_Toc166662882" w:history="1">
+        <w:r>
+          <w:rPr>
+            <w:rStyle w:val="Lienhypertexte"/>
+            <w:noProof/>
+          </w:rPr>
+          <w:t>3.2</w:t>
+        </w:r>
+        <w:r>
+          <w:rPr>
+            <w:rFonts w:eastAsiaTheme="minorEastAsia" w:cstheme="minorBidi"/>
+            <w:smallCaps w:val="0"/>
+            <w:noProof/>
+            <w:kern w:val="2"/>
+            <w:sz w:val="22"/>
+            <w:szCs w:val="22"/>
+            <w14:ligatures w14:val="standardContextual"/>
+          </w:rPr>
+          <w:tab/>
+        </w:r>
+        <w:r>
+          <w:rPr>
+            <w:rStyle w:val="Lienhypertexte"/>
+            <w:noProof/>
+          </w:rPr>
+          <w:t>Piste d’amélioration</w:t>
+        </w:r>
+        <w:r>
+          <w:rPr>
+            <w:noProof/>
+            <w:webHidden/>
+          </w:rPr>
+          <w:tab/>
+        </w:r>
+        <w:r>
+          <w:rPr>
+            <w:noProof/>
+            <w:webHidden/>
+          </w:rPr>
+          <w:fldChar w:fldCharType="begin"/>
+        </w:r>
+        <w:r>
+          <w:rPr>
+            <w:noProof/>
+            <w:webHidden/>
+          </w:rPr>
+          <w:instrText xml:space="preserve"> PAGEREF _Toc166662882 \h </w:instrText>
+        </w:r>
+        <w:r>
+          <w:rPr>
+            <w:noProof/>
+            <w:webHidden/>
+          </w:rPr>
+        </w:r>
+        <w:r>
+          <w:rPr>
+            <w:noProof/>
+            <w:webHidden/>
+          </w:rPr>
+          <w:fldChar w:fldCharType="separate"/>
+        </w:r>
+        <w:r>
+          <w:rPr>
+            <w:noProof/>
+            <w:webHidden/>
+          </w:rPr>
+          <w:t>9</w:t>
+        </w:r>
+        <w:r>
+          <w:rPr>
+            <w:noProof/>
+            <w:webHidden/>
+          </w:rPr>
+          <w:fldChar w:fldCharType="end"/>
+        </w:r>
+      </w:hyperlink>
+    </w:p>
+    <w:p>
+      <w:pPr>
+        <w:pStyle w:val="TM10"/>
+        <w:tabs>
+          <w:tab w:val="left" w:pos="400"/>
+          <w:tab w:val="right" w:leader="dot" w:pos="9060"/>
+        </w:tabs>
+        <w:rPr>
+          <w:rStyle w:val="Lienhypertexte"/>
+          <w:noProof/>
+        </w:rPr>
+      </w:pPr>
+      <w:hyperlink w:anchor="_Toc166662883" w:history="1">
+        <w:r>
+          <w:rPr>
+            <w:rStyle w:val="Lienhypertexte"/>
+            <w:noProof/>
+          </w:rPr>
+          <w:t>4</w:t>
+        </w:r>
+        <w:r>
+          <w:rPr>
+            <w:rFonts w:eastAsiaTheme="minorEastAsia" w:cstheme="minorBidi"/>
+            <w:b w:val="0"/>
+            <w:bCs w:val="0"/>
+            <w:caps w:val="0"/>
+            <w:noProof/>
+            <w:kern w:val="2"/>
+            <w:sz w:val="22"/>
+            <w:szCs w:val="22"/>
+            <w14:ligatures w14:val="standardContextual"/>
+          </w:rPr>
+          <w:tab/>
+        </w:r>
+        <w:r>
+          <w:rPr>
+            <w:rStyle w:val="Lienhypertexte"/>
+            <w:noProof/>
+          </w:rPr>
+          <w:t>annexe</w:t>
+        </w:r>
+        <w:r>
+          <w:rPr>
+            <w:noProof/>
+            <w:webHidden/>
+          </w:rPr>
+          <w:tab/>
+        </w:r>
+        <w:r>
+          <w:rPr>
+            <w:noProof/>
+            <w:webHidden/>
+          </w:rPr>
+          <w:fldChar w:fldCharType="begin"/>
+        </w:r>
+        <w:r>
+          <w:rPr>
+            <w:noProof/>
+            <w:webHidden/>
+          </w:rPr>
+          <w:instrText xml:space="preserve"> PAGEREF _Toc166662883 \h </w:instrText>
+        </w:r>
+        <w:r>
+          <w:rPr>
+            <w:noProof/>
+            <w:webHidden/>
+          </w:rPr>
+        </w:r>
+        <w:r>
+          <w:rPr>
+            <w:noProof/>
+            <w:webHidden/>
+          </w:rPr>
+          <w:fldChar w:fldCharType="separate"/>
+        </w:r>
+        <w:r>
+          <w:rPr>
+            <w:noProof/>
+            <w:webHidden/>
+          </w:rPr>
+          <w:t>9</w:t>
+        </w:r>
+        <w:r>
+          <w:rPr>
+            <w:noProof/>
+            <w:webHidden/>
+          </w:rPr>
+          <w:fldChar w:fldCharType="end"/>
+        </w:r>
+      </w:hyperlink>
     </w:p>
     <w:p>
       <w:pPr>
@@ -1041,7 +2168,7 @@
         <w:lastRenderedPageBreak/>
         <w:fldChar w:fldCharType="end"/>
       </w:r>
-      <w:bookmarkStart w:id="0" w:name="_Toc166057759"/>
+      <w:bookmarkStart w:id="0" w:name="_Toc166662864"/>
       <w:r>
         <w:t>Conceptualisation</w:t>
       </w:r>
@@ -1051,7 +2178,7 @@
       <w:pPr>
         <w:pStyle w:val="Titre2"/>
       </w:pPr>
-      <w:bookmarkStart w:id="1" w:name="_Toc166057760"/>
+      <w:bookmarkStart w:id="1" w:name="_Toc166662865"/>
       <w:r>
         <w:t>MCD</w:t>
       </w:r>
@@ -1112,7 +2239,7 @@
       <w:pPr>
         <w:pStyle w:val="Titre2"/>
       </w:pPr>
-      <w:bookmarkStart w:id="2" w:name="_Toc166057761"/>
+      <w:bookmarkStart w:id="2" w:name="_Toc166662866"/>
       <w:r>
         <w:t>MLD</w:t>
       </w:r>
@@ -1173,7 +2300,7 @@
       <w:pPr>
         <w:pStyle w:val="Titre2"/>
       </w:pPr>
-      <w:bookmarkStart w:id="3" w:name="_Toc166057762"/>
+      <w:bookmarkStart w:id="3" w:name="_Toc166662867"/>
       <w:r>
         <w:t>MPD</w:t>
       </w:r>
@@ -1269,7 +2396,7 @@
       <w:pPr>
         <w:pStyle w:val="Titre2"/>
       </w:pPr>
-      <w:bookmarkStart w:id="4" w:name="_Toc166057763"/>
+      <w:bookmarkStart w:id="4" w:name="_Toc166662868"/>
       <w:r>
         <w:lastRenderedPageBreak/>
         <w:t>Schéma d’une requête</w:t>
@@ -1339,7 +2466,7 @@
       <w:pPr>
         <w:pStyle w:val="Titre1"/>
       </w:pPr>
-      <w:bookmarkStart w:id="5" w:name="_Toc166057764"/>
+      <w:bookmarkStart w:id="5" w:name="_Toc166662869"/>
       <w:r>
         <w:t>Explications du code</w:t>
       </w:r>
@@ -1349,9 +2476,11 @@
       <w:pPr>
         <w:pStyle w:val="Titre2"/>
       </w:pPr>
+      <w:bookmarkStart w:id="6" w:name="_Toc166662870"/>
       <w:r>
         <w:t>Fichier pour le serveur</w:t>
       </w:r>
+      <w:bookmarkEnd w:id="6"/>
     </w:p>
     <w:p>
       <w:pPr>
@@ -3093,9 +4222,11 @@
       <w:pPr>
         <w:pStyle w:val="Titre2"/>
       </w:pPr>
+      <w:bookmarkStart w:id="7" w:name="_Toc166662871"/>
       <w:r>
         <w:t>Connection à la base de données</w:t>
       </w:r>
+      <w:bookmarkEnd w:id="7"/>
     </w:p>
     <w:p>
       <w:pPr>
@@ -4686,10 +5817,12 @@
       <w:pPr>
         <w:pStyle w:val="Titre2"/>
       </w:pPr>
+      <w:bookmarkStart w:id="8" w:name="_Toc166662872"/>
       <w:r>
         <w:lastRenderedPageBreak/>
         <w:t>Routes pour utilisateurs</w:t>
       </w:r>
+      <w:bookmarkEnd w:id="8"/>
     </w:p>
     <w:p>
       <w:pPr>
@@ -7414,9 +8547,11 @@
       <w:pPr>
         <w:pStyle w:val="Titre2"/>
       </w:pPr>
+      <w:bookmarkStart w:id="9" w:name="_Toc166662873"/>
       <w:r>
         <w:t>Routes pour le login</w:t>
       </w:r>
+      <w:bookmarkEnd w:id="9"/>
     </w:p>
     <w:p>
       <w:pPr>
@@ -12093,26 +13228,765 @@
     </w:p>
     <w:p>
       <w:pPr>
+        <w:pStyle w:val="Titre2"/>
+      </w:pPr>
+      <w:bookmarkStart w:id="10" w:name="_Toc166662874"/>
+      <w:r>
+        <w:t xml:space="preserve">Explication de </w:t>
+      </w:r>
+      <w:proofErr w:type="spellStart"/>
+      <w:r>
+        <w:t>OpenSSL</w:t>
+      </w:r>
+      <w:bookmarkEnd w:id="10"/>
+      <w:proofErr w:type="spellEnd"/>
+    </w:p>
+    <w:p>
+      <w:pPr>
+        <w:pStyle w:val="Titre3"/>
+      </w:pPr>
+      <w:bookmarkStart w:id="11" w:name="_Toc166662875"/>
+      <w:r>
+        <w:t>Commande pour la création des fichiers</w:t>
+      </w:r>
+      <w:bookmarkEnd w:id="11"/>
+    </w:p>
+    <w:p>
+      <w:proofErr w:type="spellStart"/>
+      <w:proofErr w:type="gramStart"/>
+      <w:r>
+        <w:t>openssl</w:t>
+      </w:r>
+      <w:proofErr w:type="spellEnd"/>
+      <w:proofErr w:type="gramEnd"/>
+      <w:r>
+        <w:t xml:space="preserve"> </w:t>
+      </w:r>
+      <w:proofErr w:type="spellStart"/>
+      <w:r>
+        <w:t>req</w:t>
+      </w:r>
+      <w:proofErr w:type="spellEnd"/>
+      <w:r>
+        <w:t xml:space="preserve"> -</w:t>
+      </w:r>
+      <w:proofErr w:type="spellStart"/>
+      <w:r>
+        <w:t>nodes</w:t>
+      </w:r>
+      <w:proofErr w:type="spellEnd"/>
+      <w:r>
+        <w:t xml:space="preserve"> -new -x509 -</w:t>
+      </w:r>
+      <w:proofErr w:type="spellStart"/>
+      <w:r>
+        <w:t>keyout</w:t>
+      </w:r>
+      <w:proofErr w:type="spellEnd"/>
+      <w:r>
+        <w:t xml:space="preserve"> </w:t>
+      </w:r>
+      <w:proofErr w:type="spellStart"/>
+      <w:r>
+        <w:t>server.key</w:t>
+      </w:r>
+      <w:proofErr w:type="spellEnd"/>
+      <w:r>
+        <w:t xml:space="preserve"> -out </w:t>
+      </w:r>
+      <w:proofErr w:type="spellStart"/>
+      <w:r>
+        <w:t>server.cert</w:t>
+      </w:r>
+      <w:proofErr w:type="spellEnd"/>
+    </w:p>
+    <w:p>
+      <w:pPr>
+        <w:pStyle w:val="Titre3"/>
+      </w:pPr>
+      <w:bookmarkStart w:id="12" w:name="_Toc166662876"/>
+      <w:r>
+        <w:t>Question et Réponse</w:t>
+      </w:r>
+      <w:bookmarkEnd w:id="12"/>
+    </w:p>
+    <w:p>
+      <w:pPr>
+        <w:numPr>
+          <w:ilvl w:val="0"/>
+          <w:numId w:val="48"/>
+        </w:numPr>
+        <w:shd w:val="clear" w:color="auto" w:fill="FFFFFF"/>
+        <w:spacing w:before="100" w:beforeAutospacing="1" w:after="100" w:afterAutospacing="1"/>
+        <w:rPr>
+          <w:rFonts w:cs="Segoe UI"/>
+          <w:color w:val="1F2328"/>
+        </w:rPr>
+      </w:pPr>
+      <w:r>
+        <w:rPr>
+          <w:rFonts w:cs="Segoe UI"/>
+          <w:color w:val="1F2328"/>
+        </w:rPr>
+        <w:t xml:space="preserve">Country Name (2 </w:t>
+      </w:r>
+      <w:proofErr w:type="spellStart"/>
+      <w:r>
+        <w:rPr>
+          <w:rFonts w:cs="Segoe UI"/>
+          <w:color w:val="1F2328"/>
+        </w:rPr>
+        <w:t>letter</w:t>
+      </w:r>
+      <w:proofErr w:type="spellEnd"/>
+      <w:r>
+        <w:rPr>
+          <w:rFonts w:cs="Segoe UI"/>
+          <w:color w:val="1F2328"/>
+        </w:rPr>
+        <w:t xml:space="preserve"> code) [AU</w:t>
+      </w:r>
+      <w:proofErr w:type="gramStart"/>
+      <w:r>
+        <w:rPr>
+          <w:rFonts w:cs="Segoe UI"/>
+          <w:color w:val="1F2328"/>
+        </w:rPr>
+        <w:t>]:</w:t>
+      </w:r>
+      <w:proofErr w:type="gramEnd"/>
+      <w:r>
+        <w:rPr>
+          <w:rFonts w:cs="Segoe UI"/>
+          <w:color w:val="1F2328"/>
+        </w:rPr>
+        <w:t xml:space="preserve"> CH</w:t>
+      </w:r>
+    </w:p>
+    <w:p>
+      <w:pPr>
+        <w:numPr>
+          <w:ilvl w:val="0"/>
+          <w:numId w:val="48"/>
+        </w:numPr>
+        <w:shd w:val="clear" w:color="auto" w:fill="FFFFFF"/>
+        <w:spacing w:before="60" w:after="100" w:afterAutospacing="1"/>
+        <w:rPr>
+          <w:rFonts w:cs="Segoe UI"/>
+          <w:color w:val="1F2328"/>
+        </w:rPr>
+      </w:pPr>
+      <w:r>
+        <w:rPr>
+          <w:rFonts w:cs="Segoe UI"/>
+          <w:color w:val="1F2328"/>
+        </w:rPr>
+        <w:t xml:space="preserve">State or Province Name (full </w:t>
+      </w:r>
+      <w:proofErr w:type="spellStart"/>
+      <w:r>
+        <w:rPr>
+          <w:rFonts w:cs="Segoe UI"/>
+          <w:color w:val="1F2328"/>
+        </w:rPr>
+        <w:t>name</w:t>
+      </w:r>
+      <w:proofErr w:type="spellEnd"/>
+      <w:r>
+        <w:rPr>
+          <w:rFonts w:cs="Segoe UI"/>
+          <w:color w:val="1F2328"/>
+        </w:rPr>
+        <w:t>) [</w:t>
+      </w:r>
+      <w:proofErr w:type="spellStart"/>
+      <w:r>
+        <w:rPr>
+          <w:rFonts w:cs="Segoe UI"/>
+          <w:color w:val="1F2328"/>
+        </w:rPr>
+        <w:t>Some</w:t>
+      </w:r>
+      <w:proofErr w:type="spellEnd"/>
+      <w:r>
+        <w:rPr>
+          <w:rFonts w:cs="Segoe UI"/>
+          <w:color w:val="1F2328"/>
+        </w:rPr>
+        <w:t>-State</w:t>
+      </w:r>
+      <w:proofErr w:type="gramStart"/>
+      <w:r>
+        <w:rPr>
+          <w:rFonts w:cs="Segoe UI"/>
+          <w:color w:val="1F2328"/>
+        </w:rPr>
+        <w:t>]:Vaud</w:t>
+      </w:r>
+      <w:proofErr w:type="gramEnd"/>
+    </w:p>
+    <w:p>
+      <w:pPr>
+        <w:numPr>
+          <w:ilvl w:val="0"/>
+          <w:numId w:val="48"/>
+        </w:numPr>
+        <w:shd w:val="clear" w:color="auto" w:fill="FFFFFF"/>
+        <w:spacing w:before="60" w:after="100" w:afterAutospacing="1"/>
+        <w:rPr>
+          <w:rFonts w:cs="Segoe UI"/>
+          <w:color w:val="1F2328"/>
+        </w:rPr>
+      </w:pPr>
+      <w:proofErr w:type="spellStart"/>
+      <w:r>
+        <w:rPr>
+          <w:rFonts w:cs="Segoe UI"/>
+          <w:color w:val="1F2328"/>
+        </w:rPr>
+        <w:t>Locality</w:t>
+      </w:r>
+      <w:proofErr w:type="spellEnd"/>
+      <w:r>
+        <w:rPr>
+          <w:rFonts w:cs="Segoe UI"/>
+          <w:color w:val="1F2328"/>
+        </w:rPr>
+        <w:t xml:space="preserve"> Name (</w:t>
+      </w:r>
+      <w:proofErr w:type="spellStart"/>
+      <w:r>
+        <w:rPr>
+          <w:rFonts w:cs="Segoe UI"/>
+          <w:color w:val="1F2328"/>
+        </w:rPr>
+        <w:t>eg</w:t>
+      </w:r>
+      <w:proofErr w:type="spellEnd"/>
+      <w:r>
+        <w:rPr>
+          <w:rFonts w:cs="Segoe UI"/>
+          <w:color w:val="1F2328"/>
+        </w:rPr>
+        <w:t>, city) [</w:t>
+      </w:r>
+      <w:proofErr w:type="gramStart"/>
+      <w:r>
+        <w:rPr>
+          <w:rFonts w:cs="Segoe UI"/>
+          <w:color w:val="1F2328"/>
+        </w:rPr>
+        <w:t>]:Lausanne</w:t>
+      </w:r>
+      <w:proofErr w:type="gramEnd"/>
+    </w:p>
+    <w:p>
+      <w:pPr>
+        <w:numPr>
+          <w:ilvl w:val="0"/>
+          <w:numId w:val="48"/>
+        </w:numPr>
+        <w:shd w:val="clear" w:color="auto" w:fill="FFFFFF"/>
+        <w:spacing w:before="60" w:after="100" w:afterAutospacing="1"/>
+        <w:rPr>
+          <w:rFonts w:cs="Segoe UI"/>
+          <w:color w:val="1F2328"/>
+          <w:lang w:val="de-CH"/>
+        </w:rPr>
+      </w:pPr>
+      <w:proofErr w:type="spellStart"/>
+      <w:r>
+        <w:rPr>
+          <w:rFonts w:cs="Segoe UI"/>
+          <w:color w:val="1F2328"/>
+          <w:lang w:val="de-CH"/>
+        </w:rPr>
+        <w:t>Organization</w:t>
+      </w:r>
+      <w:proofErr w:type="spellEnd"/>
+      <w:r>
+        <w:rPr>
+          <w:rFonts w:cs="Segoe UI"/>
+          <w:color w:val="1F2328"/>
+          <w:lang w:val="de-CH"/>
+        </w:rPr>
+        <w:t xml:space="preserve"> Name (</w:t>
+      </w:r>
+      <w:proofErr w:type="spellStart"/>
+      <w:r>
+        <w:rPr>
+          <w:rFonts w:cs="Segoe UI"/>
+          <w:color w:val="1F2328"/>
+          <w:lang w:val="de-CH"/>
+        </w:rPr>
+        <w:t>eg</w:t>
+      </w:r>
+      <w:proofErr w:type="spellEnd"/>
+      <w:r>
+        <w:rPr>
+          <w:rFonts w:cs="Segoe UI"/>
+          <w:color w:val="1F2328"/>
+          <w:lang w:val="de-CH"/>
+        </w:rPr>
+        <w:t xml:space="preserve">, </w:t>
+      </w:r>
+      <w:proofErr w:type="spellStart"/>
+      <w:r>
+        <w:rPr>
+          <w:rFonts w:cs="Segoe UI"/>
+          <w:color w:val="1F2328"/>
+          <w:lang w:val="de-CH"/>
+        </w:rPr>
+        <w:t>company</w:t>
+      </w:r>
+      <w:proofErr w:type="spellEnd"/>
+      <w:r>
+        <w:rPr>
+          <w:rFonts w:cs="Segoe UI"/>
+          <w:color w:val="1F2328"/>
+          <w:lang w:val="de-CH"/>
+        </w:rPr>
+        <w:t xml:space="preserve">) [Internet </w:t>
+      </w:r>
+      <w:proofErr w:type="spellStart"/>
+      <w:r>
+        <w:rPr>
+          <w:rFonts w:cs="Segoe UI"/>
+          <w:color w:val="1F2328"/>
+          <w:lang w:val="de-CH"/>
+        </w:rPr>
+        <w:t>Widgits</w:t>
+      </w:r>
+      <w:proofErr w:type="spellEnd"/>
+      <w:r>
+        <w:rPr>
+          <w:rFonts w:cs="Segoe UI"/>
+          <w:color w:val="1F2328"/>
+          <w:lang w:val="de-CH"/>
+        </w:rPr>
+        <w:t xml:space="preserve"> </w:t>
+      </w:r>
+      <w:proofErr w:type="spellStart"/>
+      <w:r>
+        <w:rPr>
+          <w:rFonts w:cs="Segoe UI"/>
+          <w:color w:val="1F2328"/>
+          <w:lang w:val="de-CH"/>
+        </w:rPr>
+        <w:t>Pty</w:t>
+      </w:r>
+      <w:proofErr w:type="spellEnd"/>
+      <w:r>
+        <w:rPr>
+          <w:rFonts w:cs="Segoe UI"/>
+          <w:color w:val="1F2328"/>
+          <w:lang w:val="de-CH"/>
+        </w:rPr>
+        <w:t xml:space="preserve"> Ltd</w:t>
+      </w:r>
+      <w:proofErr w:type="gramStart"/>
+      <w:r>
+        <w:rPr>
+          <w:rFonts w:cs="Segoe UI"/>
+          <w:color w:val="1F2328"/>
+          <w:lang w:val="de-CH"/>
+        </w:rPr>
+        <w:t>]:ETML</w:t>
+      </w:r>
+      <w:proofErr w:type="gramEnd"/>
+    </w:p>
+    <w:p>
+      <w:pPr>
+        <w:numPr>
+          <w:ilvl w:val="0"/>
+          <w:numId w:val="48"/>
+        </w:numPr>
+        <w:shd w:val="clear" w:color="auto" w:fill="FFFFFF"/>
+        <w:spacing w:before="60" w:after="100" w:afterAutospacing="1"/>
+        <w:rPr>
+          <w:rFonts w:cs="Segoe UI"/>
+          <w:color w:val="1F2328"/>
+        </w:rPr>
+      </w:pPr>
+      <w:proofErr w:type="spellStart"/>
+      <w:r>
+        <w:rPr>
+          <w:rFonts w:cs="Segoe UI"/>
+          <w:color w:val="1F2328"/>
+        </w:rPr>
+        <w:t>Organizational</w:t>
+      </w:r>
+      <w:proofErr w:type="spellEnd"/>
+      <w:r>
+        <w:rPr>
+          <w:rFonts w:cs="Segoe UI"/>
+          <w:color w:val="1F2328"/>
+        </w:rPr>
+        <w:t xml:space="preserve"> Unit Name (</w:t>
+      </w:r>
+      <w:proofErr w:type="spellStart"/>
+      <w:r>
+        <w:rPr>
+          <w:rFonts w:cs="Segoe UI"/>
+          <w:color w:val="1F2328"/>
+        </w:rPr>
+        <w:t>eg</w:t>
+      </w:r>
+      <w:proofErr w:type="spellEnd"/>
+      <w:r>
+        <w:rPr>
+          <w:rFonts w:cs="Segoe UI"/>
+          <w:color w:val="1F2328"/>
+        </w:rPr>
+        <w:t>, section) [</w:t>
+      </w:r>
+      <w:proofErr w:type="gramStart"/>
+      <w:r>
+        <w:rPr>
+          <w:rFonts w:cs="Segoe UI"/>
+          <w:color w:val="1F2328"/>
+        </w:rPr>
+        <w:t>]:ETML</w:t>
+      </w:r>
+      <w:proofErr w:type="gramEnd"/>
+    </w:p>
+    <w:p>
+      <w:pPr>
+        <w:numPr>
+          <w:ilvl w:val="0"/>
+          <w:numId w:val="48"/>
+        </w:numPr>
+        <w:shd w:val="clear" w:color="auto" w:fill="FFFFFF"/>
+        <w:spacing w:before="60" w:after="100" w:afterAutospacing="1"/>
+        <w:rPr>
+          <w:rFonts w:cs="Segoe UI"/>
+          <w:color w:val="1F2328"/>
+        </w:rPr>
+      </w:pPr>
+      <w:r>
+        <w:rPr>
+          <w:rFonts w:cs="Segoe UI"/>
+          <w:color w:val="1F2328"/>
+        </w:rPr>
+        <w:t xml:space="preserve">Common Name (e.g. server FQDN or YOUR </w:t>
+      </w:r>
+      <w:proofErr w:type="spellStart"/>
+      <w:r>
+        <w:rPr>
+          <w:rFonts w:cs="Segoe UI"/>
+          <w:color w:val="1F2328"/>
+        </w:rPr>
+        <w:t>name</w:t>
+      </w:r>
+      <w:proofErr w:type="spellEnd"/>
+      <w:r>
+        <w:rPr>
+          <w:rFonts w:cs="Segoe UI"/>
+          <w:color w:val="1F2328"/>
+        </w:rPr>
+        <w:t>) [</w:t>
+      </w:r>
+      <w:proofErr w:type="gramStart"/>
+      <w:r>
+        <w:rPr>
+          <w:rFonts w:cs="Segoe UI"/>
+          <w:color w:val="1F2328"/>
+        </w:rPr>
+        <w:t>]:Quentin</w:t>
+      </w:r>
+      <w:proofErr w:type="gramEnd"/>
+    </w:p>
+    <w:p>
+      <w:pPr>
+        <w:numPr>
+          <w:ilvl w:val="0"/>
+          <w:numId w:val="48"/>
+        </w:numPr>
+        <w:shd w:val="clear" w:color="auto" w:fill="FFFFFF"/>
+        <w:spacing w:before="60" w:after="100" w:afterAutospacing="1"/>
+        <w:rPr>
+          <w:rFonts w:cs="Segoe UI"/>
+          <w:color w:val="1F2328"/>
+        </w:rPr>
+      </w:pPr>
+      <w:r>
+        <w:rPr>
+          <w:rFonts w:cs="Segoe UI"/>
+          <w:color w:val="1F2328"/>
+        </w:rPr>
+        <w:t xml:space="preserve">Email </w:t>
+      </w:r>
+      <w:proofErr w:type="spellStart"/>
+      <w:r>
+        <w:rPr>
+          <w:rFonts w:cs="Segoe UI"/>
+          <w:color w:val="1F2328"/>
+        </w:rPr>
+        <w:t>Address</w:t>
+      </w:r>
+      <w:proofErr w:type="spellEnd"/>
+      <w:r>
+        <w:rPr>
+          <w:rFonts w:cs="Segoe UI"/>
+          <w:color w:val="1F2328"/>
+        </w:rPr>
+        <w:t xml:space="preserve"> [</w:t>
+      </w:r>
+      <w:proofErr w:type="gramStart"/>
+      <w:r>
+        <w:rPr>
+          <w:rFonts w:cs="Segoe UI"/>
+          <w:color w:val="1F2328"/>
+        </w:rPr>
+        <w:t>]:</w:t>
+      </w:r>
+      <w:proofErr w:type="gramEnd"/>
+      <w:r>
+        <w:rPr>
+          <w:rFonts w:cs="Segoe UI"/>
+          <w:color w:val="1F2328"/>
+        </w:rPr>
+        <w:fldChar w:fldCharType="begin"/>
+      </w:r>
+      <w:r>
+        <w:rPr>
+          <w:rFonts w:cs="Segoe UI"/>
+          <w:color w:val="1F2328"/>
+        </w:rPr>
+        <w:instrText>HYPERLINK "mailto:quentin.metroz@eduvaud.ch"</w:instrText>
+      </w:r>
+      <w:r>
+        <w:rPr>
+          <w:rFonts w:cs="Segoe UI"/>
+          <w:color w:val="1F2328"/>
+        </w:rPr>
+      </w:r>
+      <w:r>
+        <w:rPr>
+          <w:rFonts w:cs="Segoe UI"/>
+          <w:color w:val="1F2328"/>
+        </w:rPr>
+        <w:fldChar w:fldCharType="separate"/>
+      </w:r>
+      <w:r>
+        <w:rPr>
+          <w:rStyle w:val="Lienhypertexte"/>
+          <w:rFonts w:cs="Segoe UI"/>
+        </w:rPr>
+        <w:t>quentin.metroz@eduvaud.ch</w:t>
+      </w:r>
+      <w:r>
+        <w:rPr>
+          <w:rFonts w:cs="Segoe UI"/>
+          <w:color w:val="1F2328"/>
+        </w:rPr>
+        <w:fldChar w:fldCharType="end"/>
+      </w:r>
+    </w:p>
+    <w:p>
+      <w:pPr>
+        <w:pStyle w:val="Titre3"/>
+      </w:pPr>
+      <w:bookmarkStart w:id="13" w:name="_Toc166662877"/>
+      <w:r>
+        <w:t>Utilisation des fichiers</w:t>
+      </w:r>
+      <w:bookmarkEnd w:id="13"/>
+    </w:p>
+    <w:p>
+      <w:pPr>
+        <w:pStyle w:val="NormalWeb"/>
+        <w:shd w:val="clear" w:color="auto" w:fill="FFFFFF"/>
+        <w:spacing w:before="0" w:beforeAutospacing="0" w:after="240" w:afterAutospacing="0"/>
+        <w:rPr>
+          <w:rFonts w:asciiTheme="minorHAnsi" w:hAnsiTheme="minorHAnsi" w:cs="Segoe UI"/>
+          <w:color w:val="1F2328"/>
+          <w:sz w:val="20"/>
+          <w:szCs w:val="20"/>
+        </w:rPr>
+      </w:pPr>
+      <w:r>
+        <w:rPr>
+          <w:rFonts w:asciiTheme="minorHAnsi" w:hAnsiTheme="minorHAnsi" w:cs="Segoe UI"/>
+          <w:color w:val="1F2328"/>
+          <w:sz w:val="20"/>
+          <w:szCs w:val="20"/>
+        </w:rPr>
+        <w:t xml:space="preserve">Nous </w:t>
+      </w:r>
+      <w:r>
+        <w:rPr>
+          <w:rFonts w:asciiTheme="minorHAnsi" w:hAnsiTheme="minorHAnsi" w:cs="Segoe UI"/>
+          <w:color w:val="1F2328"/>
+          <w:sz w:val="20"/>
+          <w:szCs w:val="20"/>
+        </w:rPr>
+        <w:t xml:space="preserve">utilisons les fichiers en options pour la création du serveur HTTPS. </w:t>
+      </w:r>
+      <w:r>
+        <w:rPr>
+          <w:rFonts w:asciiTheme="minorHAnsi" w:hAnsiTheme="minorHAnsi" w:cs="Segoe UI"/>
+          <w:color w:val="1F2328"/>
+          <w:sz w:val="20"/>
+          <w:szCs w:val="20"/>
+        </w:rPr>
+        <w:t>Qui permet donc de faire du https au lieu de http.</w:t>
+      </w:r>
+    </w:p>
+    <w:p>
+      <w:pPr>
+        <w:pStyle w:val="Titre2"/>
+      </w:pPr>
+      <w:bookmarkStart w:id="14" w:name="_Toc166662878"/>
+      <w:r>
+        <w:t xml:space="preserve">Explication du </w:t>
+      </w:r>
+      <w:proofErr w:type="spellStart"/>
+      <w:r>
+        <w:t>Token</w:t>
+      </w:r>
+      <w:bookmarkEnd w:id="14"/>
+      <w:proofErr w:type="spellEnd"/>
+    </w:p>
+    <w:p>
+      <w:pPr>
         <w:pStyle w:val="Retraitcorpsdetexte"/>
       </w:pPr>
+      <w:r>
+        <w:t xml:space="preserve">Le but du </w:t>
+      </w:r>
+      <w:proofErr w:type="spellStart"/>
+      <w:r>
+        <w:t>token</w:t>
+      </w:r>
+      <w:proofErr w:type="spellEnd"/>
+      <w:r>
+        <w:t xml:space="preserve"> est d’identifier l’utilisateur. Nous créerons ce </w:t>
+      </w:r>
+      <w:proofErr w:type="spellStart"/>
+      <w:r>
+        <w:t>token</w:t>
+      </w:r>
+      <w:proofErr w:type="spellEnd"/>
+      <w:r>
+        <w:t xml:space="preserve"> avec la librairie </w:t>
+      </w:r>
+      <w:hyperlink r:id="rId16" w:history="1">
+        <w:proofErr w:type="spellStart"/>
+        <w:r>
+          <w:rPr>
+            <w:rStyle w:val="Lienhypertexte"/>
+            <w:color w:val="auto"/>
+          </w:rPr>
+          <w:t>jsonwebtoken</w:t>
+        </w:r>
+        <w:proofErr w:type="spellEnd"/>
+      </w:hyperlink>
+      <w:r>
+        <w:t xml:space="preserve">. Il sert donc surtout à l’authentification et à reconnaître l’utilisateur. Dans notre projet, le </w:t>
+      </w:r>
+      <w:proofErr w:type="spellStart"/>
+      <w:r>
+        <w:t>token</w:t>
+      </w:r>
+      <w:proofErr w:type="spellEnd"/>
+      <w:r>
+        <w:t xml:space="preserve"> permet de savoir si l’utilisateur à accès à certaine route par exemple s’il n’est pas admin il n’a pas accès à ajouter ou modifier un utilisateur.</w:t>
+      </w:r>
+    </w:p>
+    <w:p>
+      <w:pPr>
+        <w:pStyle w:val="Titre2"/>
+      </w:pPr>
+      <w:bookmarkStart w:id="15" w:name="_Toc166662879"/>
+      <w:r>
+        <w:t>Explication de la base de données</w:t>
+      </w:r>
+      <w:r>
+        <w:t xml:space="preserve"> et du Hash</w:t>
+      </w:r>
+      <w:bookmarkEnd w:id="15"/>
+    </w:p>
+    <w:p>
+      <w:pPr>
+        <w:pStyle w:val="Retraitcorpsdetexte"/>
+      </w:pPr>
+      <w:r>
+        <w:t xml:space="preserve">On communique avec la base de données grâce à </w:t>
+      </w:r>
+      <w:hyperlink r:id="rId17" w:history="1">
+        <w:r>
+          <w:rPr>
+            <w:rStyle w:val="Lienhypertexte"/>
+            <w:color w:val="auto"/>
+          </w:rPr>
+          <w:t>mysql2</w:t>
+        </w:r>
+      </w:hyperlink>
+      <w:r>
+        <w:t xml:space="preserve">. Dans la base de données, seulement le mot de passe est </w:t>
+      </w:r>
+      <w:proofErr w:type="spellStart"/>
+      <w:r>
+        <w:t>hasher</w:t>
+      </w:r>
+      <w:proofErr w:type="spellEnd"/>
+      <w:r>
+        <w:t xml:space="preserve">, le reste est en clair. Le hash est fait avec la méthode ‘sha-512’. Les mots de passes sont </w:t>
+      </w:r>
+      <w:proofErr w:type="spellStart"/>
+      <w:r>
+        <w:t>hasher</w:t>
+      </w:r>
+      <w:proofErr w:type="spellEnd"/>
+      <w:r>
+        <w:t xml:space="preserve"> au moment d’ajouter ou de modifier un utilisateur. </w:t>
+      </w:r>
+      <w:proofErr w:type="gramStart"/>
+      <w:r>
+        <w:t>La librairie utilisé</w:t>
+      </w:r>
+      <w:proofErr w:type="gramEnd"/>
+      <w:r>
+        <w:t xml:space="preserve"> s’appelle </w:t>
+      </w:r>
+      <w:hyperlink r:id="rId18" w:history="1">
+        <w:r>
+          <w:rPr>
+            <w:rStyle w:val="Lienhypertexte"/>
+            <w:color w:val="auto"/>
+          </w:rPr>
+          <w:t>crypto</w:t>
+        </w:r>
+      </w:hyperlink>
+      <w:r>
+        <w:t>.</w:t>
+      </w:r>
+    </w:p>
+    <w:p>
+      <w:pPr>
+        <w:pStyle w:val="Retraitcorpsdetexte"/>
+      </w:pPr>
     </w:p>
     <w:p>
       <w:pPr>
         <w:pStyle w:val="Titre1"/>
       </w:pPr>
-      <w:bookmarkStart w:id="6" w:name="_Toc166057765"/>
+      <w:bookmarkStart w:id="16" w:name="_Toc166662880"/>
       <w:r>
         <w:t>conclusion</w:t>
       </w:r>
-      <w:bookmarkEnd w:id="6"/>
+      <w:bookmarkEnd w:id="16"/>
     </w:p>
     <w:p>
       <w:pPr>
         <w:pStyle w:val="Titre2"/>
       </w:pPr>
+      <w:bookmarkStart w:id="17" w:name="_Toc166662881"/>
       <w:r>
         <w:t>Conclusion personnelle</w:t>
       </w:r>
+      <w:bookmarkEnd w:id="17"/>
     </w:p>
     <w:p>
       <w:pPr>
@@ -12124,19 +13998,7 @@
         <w:pStyle w:val="Retraitcorpsdetexte"/>
       </w:pPr>
       <w:r>
-        <w:t xml:space="preserve">J'ai trouvé ce projet intéressant car il </w:t>
-      </w:r>
-      <w:r>
-        <w:t>m’apprit</w:t>
-      </w:r>
-      <w:r>
-        <w:t xml:space="preserve"> </w:t>
-      </w:r>
-      <w:r>
-        <w:t>à</w:t>
-      </w:r>
-      <w:r>
-        <w:t xml:space="preserve"> passer de HTTP à HTTPS. </w:t>
+        <w:t xml:space="preserve">J'ai trouvé ce projet intéressant car il m’apprit à passer de HTTP à HTTPS. </w:t>
       </w:r>
     </w:p>
     <w:p>
@@ -12144,13 +14006,7 @@
         <w:pStyle w:val="Retraitcorpsdetexte"/>
       </w:pPr>
       <w:r>
-        <w:t xml:space="preserve">Il y a aussi le fait de faire plus </w:t>
-      </w:r>
-      <w:r>
-        <w:t>nous-même</w:t>
-      </w:r>
-      <w:r>
-        <w:t xml:space="preserve"> comme utiliser crypto plutôt </w:t>
+        <w:t xml:space="preserve">Il y a aussi le fait de faire plus nous-même comme utiliser crypto plutôt </w:t>
       </w:r>
       <w:proofErr w:type="spellStart"/>
       <w:r>
@@ -12174,22 +14030,19 @@
         <w:pStyle w:val="Retraitcorpsdetexte"/>
       </w:pPr>
       <w:r>
-        <w:t xml:space="preserve">Cela permet de coder une API REST sans trop de librairie et de faire la sécurité </w:t>
-      </w:r>
-      <w:r>
-        <w:t>nous-même</w:t>
-      </w:r>
-      <w:r>
-        <w:t>.</w:t>
+        <w:t>Cela permet de coder une API REST sans trop de librairie et de faire la sécurité nous-même.</w:t>
       </w:r>
     </w:p>
     <w:p>
       <w:pPr>
         <w:pStyle w:val="Titre2"/>
       </w:pPr>
-      <w:r>
+      <w:bookmarkStart w:id="18" w:name="_Toc166662882"/>
+      <w:r>
+        <w:lastRenderedPageBreak/>
         <w:t>Piste d’amélioration</w:t>
       </w:r>
+      <w:bookmarkEnd w:id="18"/>
     </w:p>
     <w:p>
       <w:pPr>
@@ -12203,9 +14056,11 @@
       <w:pPr>
         <w:pStyle w:val="Titre1"/>
       </w:pPr>
+      <w:bookmarkStart w:id="19" w:name="_Toc166662883"/>
       <w:r>
         <w:t>annexe</w:t>
       </w:r>
+      <w:bookmarkEnd w:id="19"/>
     </w:p>
     <w:p>
       <w:pPr>
@@ -12214,7 +14069,7 @@
       <w:r>
         <w:t xml:space="preserve">Pour plus d’information sur le code :  </w:t>
       </w:r>
-      <w:hyperlink r:id="rId16" w:history="1">
+      <w:hyperlink r:id="rId19" w:history="1">
         <w:r>
           <w:rPr>
             <w:rStyle w:val="Lienhypertexte"/>
@@ -12224,8 +14079,8 @@
       </w:hyperlink>
     </w:p>
     <w:sectPr>
-      <w:headerReference w:type="default" r:id="rId17"/>
-      <w:footerReference w:type="default" r:id="rId18"/>
+      <w:headerReference w:type="default" r:id="rId20"/>
+      <w:footerReference w:type="default" r:id="rId21"/>
       <w:pgSz w:w="11906" w:h="16838" w:code="9"/>
       <w:pgMar w:top="1418" w:right="1418" w:bottom="1418" w:left="1418" w:header="709" w:footer="709" w:gutter="0"/>
       <w:cols w:space="708"/>
@@ -12701,7 +14556,7 @@
               <w:noProof/>
               <w:szCs w:val="16"/>
             </w:rPr>
-            <w:t>27.03.2024 08:29</w:t>
+            <w:t>08.05.2024 11:10</w:t>
           </w:r>
           <w:r>
             <w:rPr>
@@ -12913,7 +14768,7 @@
         <v:path o:extrusionok="f" gradientshapeok="t" o:connecttype="rect"/>
         <o:lock v:ext="edit" aspectratio="t"/>
       </v:shapetype>
-      <v:shape id="_x0000_i1069" type="#_x0000_t75" style="width:12pt;height:12pt" o:bullet="t">
+      <v:shape id="_x0000_i1047" type="#_x0000_t75" style="width:12pt;height:12pt" o:bullet="t">
         <v:imagedata r:id="rId1" o:title="BD10263_"/>
       </v:shape>
     </w:pict>
@@ -13722,6 +15577,155 @@
     </w:lvl>
   </w:abstractNum>
   <w:abstractNum w:abstractNumId="16" w15:restartNumberingAfterBreak="0">
+    <w:nsid w:val="0ACB37BD"/>
+    <w:multiLevelType w:val="multilevel"/>
+    <w:tmpl w:val="FBAEFD08"/>
+    <w:lvl w:ilvl="0">
+      <w:start w:val="1"/>
+      <w:numFmt w:val="bullet"/>
+      <w:lvlText w:val=""/>
+      <w:lvlJc w:val="left"/>
+      <w:pPr>
+        <w:tabs>
+          <w:tab w:val="num" w:pos="720"/>
+        </w:tabs>
+        <w:ind w:left="720" w:hanging="360"/>
+      </w:pPr>
+      <w:rPr>
+        <w:rFonts w:ascii="Symbol" w:hAnsi="Symbol" w:hint="default"/>
+        <w:sz w:val="20"/>
+      </w:rPr>
+    </w:lvl>
+    <w:lvl w:ilvl="1" w:tentative="1">
+      <w:start w:val="1"/>
+      <w:numFmt w:val="bullet"/>
+      <w:lvlText w:val="o"/>
+      <w:lvlJc w:val="left"/>
+      <w:pPr>
+        <w:tabs>
+          <w:tab w:val="num" w:pos="1440"/>
+        </w:tabs>
+        <w:ind w:left="1440" w:hanging="360"/>
+      </w:pPr>
+      <w:rPr>
+        <w:rFonts w:ascii="Courier New" w:hAnsi="Courier New" w:hint="default"/>
+        <w:sz w:val="20"/>
+      </w:rPr>
+    </w:lvl>
+    <w:lvl w:ilvl="2" w:tentative="1">
+      <w:start w:val="1"/>
+      <w:numFmt w:val="bullet"/>
+      <w:lvlText w:val=""/>
+      <w:lvlJc w:val="left"/>
+      <w:pPr>
+        <w:tabs>
+          <w:tab w:val="num" w:pos="2160"/>
+        </w:tabs>
+        <w:ind w:left="2160" w:hanging="360"/>
+      </w:pPr>
+      <w:rPr>
+        <w:rFonts w:ascii="Wingdings" w:hAnsi="Wingdings" w:hint="default"/>
+        <w:sz w:val="20"/>
+      </w:rPr>
+    </w:lvl>
+    <w:lvl w:ilvl="3" w:tentative="1">
+      <w:start w:val="1"/>
+      <w:numFmt w:val="bullet"/>
+      <w:lvlText w:val=""/>
+      <w:lvlJc w:val="left"/>
+      <w:pPr>
+        <w:tabs>
+          <w:tab w:val="num" w:pos="2880"/>
+        </w:tabs>
+        <w:ind w:left="2880" w:hanging="360"/>
+      </w:pPr>
+      <w:rPr>
+        <w:rFonts w:ascii="Wingdings" w:hAnsi="Wingdings" w:hint="default"/>
+        <w:sz w:val="20"/>
+      </w:rPr>
+    </w:lvl>
+    <w:lvl w:ilvl="4" w:tentative="1">
+      <w:start w:val="1"/>
+      <w:numFmt w:val="bullet"/>
+      <w:lvlText w:val=""/>
+      <w:lvlJc w:val="left"/>
+      <w:pPr>
+        <w:tabs>
+          <w:tab w:val="num" w:pos="3600"/>
+        </w:tabs>
+        <w:ind w:left="3600" w:hanging="360"/>
+      </w:pPr>
+      <w:rPr>
+        <w:rFonts w:ascii="Wingdings" w:hAnsi="Wingdings" w:hint="default"/>
+        <w:sz w:val="20"/>
+      </w:rPr>
+    </w:lvl>
+    <w:lvl w:ilvl="5" w:tentative="1">
+      <w:start w:val="1"/>
+      <w:numFmt w:val="bullet"/>
+      <w:lvlText w:val=""/>
+      <w:lvlJc w:val="left"/>
+      <w:pPr>
+        <w:tabs>
+          <w:tab w:val="num" w:pos="4320"/>
+        </w:tabs>
+        <w:ind w:left="4320" w:hanging="360"/>
+      </w:pPr>
+      <w:rPr>
+        <w:rFonts w:ascii="Wingdings" w:hAnsi="Wingdings" w:hint="default"/>
+        <w:sz w:val="20"/>
+      </w:rPr>
+    </w:lvl>
+    <w:lvl w:ilvl="6" w:tentative="1">
+      <w:start w:val="1"/>
+      <w:numFmt w:val="bullet"/>
+      <w:lvlText w:val=""/>
+      <w:lvlJc w:val="left"/>
+      <w:pPr>
+        <w:tabs>
+          <w:tab w:val="num" w:pos="5040"/>
+        </w:tabs>
+        <w:ind w:left="5040" w:hanging="360"/>
+      </w:pPr>
+      <w:rPr>
+        <w:rFonts w:ascii="Wingdings" w:hAnsi="Wingdings" w:hint="default"/>
+        <w:sz w:val="20"/>
+      </w:rPr>
+    </w:lvl>
+    <w:lvl w:ilvl="7" w:tentative="1">
+      <w:start w:val="1"/>
+      <w:numFmt w:val="bullet"/>
+      <w:lvlText w:val=""/>
+      <w:lvlJc w:val="left"/>
+      <w:pPr>
+        <w:tabs>
+          <w:tab w:val="num" w:pos="5760"/>
+        </w:tabs>
+        <w:ind w:left="5760" w:hanging="360"/>
+      </w:pPr>
+      <w:rPr>
+        <w:rFonts w:ascii="Wingdings" w:hAnsi="Wingdings" w:hint="default"/>
+        <w:sz w:val="20"/>
+      </w:rPr>
+    </w:lvl>
+    <w:lvl w:ilvl="8" w:tentative="1">
+      <w:start w:val="1"/>
+      <w:numFmt w:val="bullet"/>
+      <w:lvlText w:val=""/>
+      <w:lvlJc w:val="left"/>
+      <w:pPr>
+        <w:tabs>
+          <w:tab w:val="num" w:pos="6480"/>
+        </w:tabs>
+        <w:ind w:left="6480" w:hanging="360"/>
+      </w:pPr>
+      <w:rPr>
+        <w:rFonts w:ascii="Wingdings" w:hAnsi="Wingdings" w:hint="default"/>
+        <w:sz w:val="20"/>
+      </w:rPr>
+    </w:lvl>
+  </w:abstractNum>
+  <w:abstractNum w:abstractNumId="17" w15:restartNumberingAfterBreak="0">
     <w:nsid w:val="100D77BA"/>
     <w:multiLevelType w:val="hybridMultilevel"/>
     <w:tmpl w:val="B8147694"/>
@@ -13834,7 +15838,7 @@
       </w:rPr>
     </w:lvl>
   </w:abstractNum>
-  <w:abstractNum w:abstractNumId="17" w15:restartNumberingAfterBreak="0">
+  <w:abstractNum w:abstractNumId="18" w15:restartNumberingAfterBreak="0">
     <w:nsid w:val="13386E8A"/>
     <w:multiLevelType w:val="multilevel"/>
     <w:tmpl w:val="100C0021"/>
@@ -13947,7 +15951,7 @@
       </w:rPr>
     </w:lvl>
   </w:abstractNum>
-  <w:abstractNum w:abstractNumId="18" w15:restartNumberingAfterBreak="0">
+  <w:abstractNum w:abstractNumId="19" w15:restartNumberingAfterBreak="0">
     <w:nsid w:val="13AB381A"/>
     <w:multiLevelType w:val="hybridMultilevel"/>
     <w:tmpl w:val="B43857E8"/>
@@ -14090,7 +16094,7 @@
       </w:rPr>
     </w:lvl>
   </w:abstractNum>
-  <w:abstractNum w:abstractNumId="19" w15:restartNumberingAfterBreak="0">
+  <w:abstractNum w:abstractNumId="20" w15:restartNumberingAfterBreak="0">
     <w:nsid w:val="20CB35C8"/>
     <w:multiLevelType w:val="hybridMultilevel"/>
     <w:tmpl w:val="2AA2EA56"/>
@@ -14203,7 +16207,7 @@
       </w:rPr>
     </w:lvl>
   </w:abstractNum>
-  <w:abstractNum w:abstractNumId="20" w15:restartNumberingAfterBreak="0">
+  <w:abstractNum w:abstractNumId="21" w15:restartNumberingAfterBreak="0">
     <w:nsid w:val="2A8F67FD"/>
     <w:multiLevelType w:val="multilevel"/>
     <w:tmpl w:val="08EA5668"/>
@@ -14346,7 +16350,7 @@
       </w:rPr>
     </w:lvl>
   </w:abstractNum>
-  <w:abstractNum w:abstractNumId="21" w15:restartNumberingAfterBreak="0">
+  <w:abstractNum w:abstractNumId="22" w15:restartNumberingAfterBreak="0">
     <w:nsid w:val="2F2C5963"/>
     <w:multiLevelType w:val="multilevel"/>
     <w:tmpl w:val="E2569098"/>
@@ -14459,7 +16463,7 @@
       </w:pPr>
     </w:lvl>
   </w:abstractNum>
-  <w:abstractNum w:abstractNumId="22" w15:restartNumberingAfterBreak="0">
+  <w:abstractNum w:abstractNumId="23" w15:restartNumberingAfterBreak="0">
     <w:nsid w:val="36506853"/>
     <w:multiLevelType w:val="multilevel"/>
     <w:tmpl w:val="2F6EF210"/>
@@ -14572,7 +16576,7 @@
       </w:rPr>
     </w:lvl>
   </w:abstractNum>
-  <w:abstractNum w:abstractNumId="23" w15:restartNumberingAfterBreak="0">
+  <w:abstractNum w:abstractNumId="24" w15:restartNumberingAfterBreak="0">
     <w:nsid w:val="3BD16F36"/>
     <w:multiLevelType w:val="multilevel"/>
     <w:tmpl w:val="100C0021"/>
@@ -14685,7 +16689,7 @@
       </w:rPr>
     </w:lvl>
   </w:abstractNum>
-  <w:abstractNum w:abstractNumId="24" w15:restartNumberingAfterBreak="0">
+  <w:abstractNum w:abstractNumId="25" w15:restartNumberingAfterBreak="0">
     <w:nsid w:val="3C361DED"/>
     <w:multiLevelType w:val="multilevel"/>
     <w:tmpl w:val="100C0021"/>
@@ -14798,7 +16802,7 @@
       </w:rPr>
     </w:lvl>
   </w:abstractNum>
-  <w:abstractNum w:abstractNumId="25" w15:restartNumberingAfterBreak="0">
+  <w:abstractNum w:abstractNumId="26" w15:restartNumberingAfterBreak="0">
     <w:nsid w:val="3EF922F0"/>
     <w:multiLevelType w:val="multilevel"/>
     <w:tmpl w:val="100C0021"/>
@@ -14911,7 +16915,7 @@
       </w:rPr>
     </w:lvl>
   </w:abstractNum>
-  <w:abstractNum w:abstractNumId="26" w15:restartNumberingAfterBreak="0">
+  <w:abstractNum w:abstractNumId="27" w15:restartNumberingAfterBreak="0">
     <w:nsid w:val="486164F4"/>
     <w:multiLevelType w:val="multilevel"/>
     <w:tmpl w:val="100C0021"/>
@@ -15024,7 +17028,7 @@
       </w:rPr>
     </w:lvl>
   </w:abstractNum>
-  <w:abstractNum w:abstractNumId="27" w15:restartNumberingAfterBreak="0">
+  <w:abstractNum w:abstractNumId="28" w15:restartNumberingAfterBreak="0">
     <w:nsid w:val="4C4E14AC"/>
     <w:multiLevelType w:val="multilevel"/>
     <w:tmpl w:val="100C001F"/>
@@ -15110,7 +17114,7 @@
       </w:pPr>
     </w:lvl>
   </w:abstractNum>
-  <w:abstractNum w:abstractNumId="28" w15:restartNumberingAfterBreak="0">
+  <w:abstractNum w:abstractNumId="29" w15:restartNumberingAfterBreak="0">
     <w:nsid w:val="4D30734E"/>
     <w:multiLevelType w:val="multilevel"/>
     <w:tmpl w:val="100C001D"/>
@@ -15196,7 +17200,7 @@
       </w:pPr>
     </w:lvl>
   </w:abstractNum>
-  <w:abstractNum w:abstractNumId="29" w15:restartNumberingAfterBreak="0">
+  <w:abstractNum w:abstractNumId="30" w15:restartNumberingAfterBreak="0">
     <w:nsid w:val="55FE2729"/>
     <w:multiLevelType w:val="multilevel"/>
     <w:tmpl w:val="100C0023"/>
@@ -15283,7 +17287,7 @@
       </w:pPr>
     </w:lvl>
   </w:abstractNum>
-  <w:abstractNum w:abstractNumId="30" w15:restartNumberingAfterBreak="0">
+  <w:abstractNum w:abstractNumId="31" w15:restartNumberingAfterBreak="0">
     <w:nsid w:val="58933B2A"/>
     <w:multiLevelType w:val="multilevel"/>
     <w:tmpl w:val="100C0021"/>
@@ -15396,7 +17400,7 @@
       </w:rPr>
     </w:lvl>
   </w:abstractNum>
-  <w:abstractNum w:abstractNumId="31" w15:restartNumberingAfterBreak="0">
+  <w:abstractNum w:abstractNumId="32" w15:restartNumberingAfterBreak="0">
     <w:nsid w:val="5C877673"/>
     <w:multiLevelType w:val="multilevel"/>
     <w:tmpl w:val="100C0021"/>
@@ -15509,7 +17513,7 @@
       </w:rPr>
     </w:lvl>
   </w:abstractNum>
-  <w:abstractNum w:abstractNumId="32" w15:restartNumberingAfterBreak="0">
+  <w:abstractNum w:abstractNumId="33" w15:restartNumberingAfterBreak="0">
     <w:nsid w:val="5CBC53EC"/>
     <w:multiLevelType w:val="multilevel"/>
     <w:tmpl w:val="2F6EF210"/>
@@ -15622,7 +17626,7 @@
       </w:rPr>
     </w:lvl>
   </w:abstractNum>
-  <w:abstractNum w:abstractNumId="33" w15:restartNumberingAfterBreak="0">
+  <w:abstractNum w:abstractNumId="34" w15:restartNumberingAfterBreak="0">
     <w:nsid w:val="5E424682"/>
     <w:multiLevelType w:val="multilevel"/>
     <w:tmpl w:val="100C001F"/>
@@ -15708,7 +17712,7 @@
       </w:pPr>
     </w:lvl>
   </w:abstractNum>
-  <w:abstractNum w:abstractNumId="34" w15:restartNumberingAfterBreak="0">
+  <w:abstractNum w:abstractNumId="35" w15:restartNumberingAfterBreak="0">
     <w:nsid w:val="63A9062F"/>
     <w:multiLevelType w:val="multilevel"/>
     <w:tmpl w:val="DCCE794A"/>
@@ -15848,7 +17852,7 @@
       </w:rPr>
     </w:lvl>
   </w:abstractNum>
-  <w:abstractNum w:abstractNumId="35" w15:restartNumberingAfterBreak="0">
+  <w:abstractNum w:abstractNumId="36" w15:restartNumberingAfterBreak="0">
     <w:nsid w:val="643F0961"/>
     <w:multiLevelType w:val="multilevel"/>
     <w:tmpl w:val="100C0021"/>
@@ -15961,7 +17965,7 @@
       </w:rPr>
     </w:lvl>
   </w:abstractNum>
-  <w:abstractNum w:abstractNumId="36" w15:restartNumberingAfterBreak="0">
+  <w:abstractNum w:abstractNumId="37" w15:restartNumberingAfterBreak="0">
     <w:nsid w:val="6D6476B9"/>
     <w:multiLevelType w:val="multilevel"/>
     <w:tmpl w:val="100C0023"/>
@@ -16048,7 +18052,7 @@
       </w:pPr>
     </w:lvl>
   </w:abstractNum>
-  <w:abstractNum w:abstractNumId="37" w15:restartNumberingAfterBreak="0">
+  <w:abstractNum w:abstractNumId="38" w15:restartNumberingAfterBreak="0">
     <w:nsid w:val="70C03573"/>
     <w:multiLevelType w:val="multilevel"/>
     <w:tmpl w:val="100C0021"/>
@@ -16161,7 +18165,7 @@
       </w:rPr>
     </w:lvl>
   </w:abstractNum>
-  <w:abstractNum w:abstractNumId="38" w15:restartNumberingAfterBreak="0">
+  <w:abstractNum w:abstractNumId="39" w15:restartNumberingAfterBreak="0">
     <w:nsid w:val="79CD09A9"/>
     <w:multiLevelType w:val="multilevel"/>
     <w:tmpl w:val="100C0021"/>
@@ -16274,7 +18278,7 @@
       </w:rPr>
     </w:lvl>
   </w:abstractNum>
-  <w:abstractNum w:abstractNumId="39" w15:restartNumberingAfterBreak="0">
+  <w:abstractNum w:abstractNumId="40" w15:restartNumberingAfterBreak="0">
     <w:nsid w:val="7E7F1C51"/>
     <w:multiLevelType w:val="multilevel"/>
     <w:tmpl w:val="100C0021"/>
@@ -16391,16 +18395,16 @@
     <w:abstractNumId w:val="11"/>
   </w:num>
   <w:num w:numId="2" w16cid:durableId="1466969313">
-    <w:abstractNumId w:val="18"/>
+    <w:abstractNumId w:val="19"/>
   </w:num>
   <w:num w:numId="3" w16cid:durableId="1404454044">
     <w:abstractNumId w:val="15"/>
   </w:num>
   <w:num w:numId="4" w16cid:durableId="1464736908">
-    <w:abstractNumId w:val="34"/>
+    <w:abstractNumId w:val="35"/>
   </w:num>
   <w:num w:numId="5" w16cid:durableId="555436412">
-    <w:abstractNumId w:val="34"/>
+    <w:abstractNumId w:val="35"/>
   </w:num>
   <w:num w:numId="6" w16cid:durableId="2074159995">
     <w:abstractNumId w:val="15"/>
@@ -16415,70 +18419,70 @@
     <w:abstractNumId w:val="15"/>
   </w:num>
   <w:num w:numId="10" w16cid:durableId="557975297">
-    <w:abstractNumId w:val="34"/>
+    <w:abstractNumId w:val="35"/>
   </w:num>
   <w:num w:numId="11" w16cid:durableId="725418691">
     <w:abstractNumId w:val="15"/>
   </w:num>
   <w:num w:numId="12" w16cid:durableId="382869237">
+    <w:abstractNumId w:val="22"/>
+  </w:num>
+  <w:num w:numId="13" w16cid:durableId="969630354">
     <w:abstractNumId w:val="21"/>
   </w:num>
-  <w:num w:numId="13" w16cid:durableId="969630354">
+  <w:num w:numId="14" w16cid:durableId="1551653591">
     <w:abstractNumId w:val="20"/>
   </w:num>
-  <w:num w:numId="14" w16cid:durableId="1551653591">
-    <w:abstractNumId w:val="19"/>
-  </w:num>
   <w:num w:numId="15" w16cid:durableId="1136752371">
-    <w:abstractNumId w:val="16"/>
+    <w:abstractNumId w:val="17"/>
   </w:num>
   <w:num w:numId="16" w16cid:durableId="723258928">
-    <w:abstractNumId w:val="31"/>
+    <w:abstractNumId w:val="32"/>
   </w:num>
   <w:num w:numId="17" w16cid:durableId="318777934">
-    <w:abstractNumId w:val="26"/>
+    <w:abstractNumId w:val="27"/>
   </w:num>
   <w:num w:numId="18" w16cid:durableId="1824856469">
-    <w:abstractNumId w:val="39"/>
+    <w:abstractNumId w:val="40"/>
   </w:num>
   <w:num w:numId="19" w16cid:durableId="1191606162">
-    <w:abstractNumId w:val="37"/>
+    <w:abstractNumId w:val="38"/>
   </w:num>
   <w:num w:numId="20" w16cid:durableId="488909414">
     <w:abstractNumId w:val="10"/>
   </w:num>
   <w:num w:numId="21" w16cid:durableId="56053765">
-    <w:abstractNumId w:val="35"/>
+    <w:abstractNumId w:val="36"/>
   </w:num>
   <w:num w:numId="22" w16cid:durableId="1473909116">
-    <w:abstractNumId w:val="25"/>
+    <w:abstractNumId w:val="26"/>
   </w:num>
   <w:num w:numId="23" w16cid:durableId="1709721204">
-    <w:abstractNumId w:val="23"/>
+    <w:abstractNumId w:val="24"/>
   </w:num>
   <w:num w:numId="24" w16cid:durableId="452751753">
     <w:abstractNumId w:val="13"/>
   </w:num>
   <w:num w:numId="25" w16cid:durableId="1899590845">
-    <w:abstractNumId w:val="17"/>
+    <w:abstractNumId w:val="18"/>
   </w:num>
   <w:num w:numId="26" w16cid:durableId="399058970">
     <w:abstractNumId w:val="12"/>
   </w:num>
   <w:num w:numId="27" w16cid:durableId="769163145">
+    <w:abstractNumId w:val="31"/>
+  </w:num>
+  <w:num w:numId="28" w16cid:durableId="225386642">
+    <w:abstractNumId w:val="34"/>
+  </w:num>
+  <w:num w:numId="29" w16cid:durableId="1834641991">
+    <w:abstractNumId w:val="29"/>
+  </w:num>
+  <w:num w:numId="30" w16cid:durableId="1599945859">
     <w:abstractNumId w:val="30"/>
   </w:num>
-  <w:num w:numId="28" w16cid:durableId="225386642">
-    <w:abstractNumId w:val="33"/>
-  </w:num>
-  <w:num w:numId="29" w16cid:durableId="1834641991">
-    <w:abstractNumId w:val="28"/>
-  </w:num>
-  <w:num w:numId="30" w16cid:durableId="1599945859">
-    <w:abstractNumId w:val="29"/>
-  </w:num>
   <w:num w:numId="31" w16cid:durableId="984167306">
-    <w:abstractNumId w:val="36"/>
+    <w:abstractNumId w:val="37"/>
   </w:num>
   <w:num w:numId="32" w16cid:durableId="780613612">
     <w:abstractNumId w:val="8"/>
@@ -16511,22 +18515,25 @@
     <w:abstractNumId w:val="4"/>
   </w:num>
   <w:num w:numId="42" w16cid:durableId="198902078">
-    <w:abstractNumId w:val="27"/>
+    <w:abstractNumId w:val="28"/>
   </w:num>
   <w:num w:numId="43" w16cid:durableId="808596785">
-    <w:abstractNumId w:val="24"/>
+    <w:abstractNumId w:val="25"/>
   </w:num>
   <w:num w:numId="44" w16cid:durableId="109513177">
-    <w:abstractNumId w:val="38"/>
+    <w:abstractNumId w:val="39"/>
   </w:num>
   <w:num w:numId="45" w16cid:durableId="1050348470">
     <w:abstractNumId w:val="14"/>
   </w:num>
   <w:num w:numId="46" w16cid:durableId="996953670">
-    <w:abstractNumId w:val="22"/>
+    <w:abstractNumId w:val="23"/>
   </w:num>
   <w:num w:numId="47" w16cid:durableId="133180253">
-    <w:abstractNumId w:val="32"/>
+    <w:abstractNumId w:val="33"/>
+  </w:num>
+  <w:num w:numId="48" w16cid:durableId="1989625085">
+    <w:abstractNumId w:val="16"/>
   </w:num>
   <w:numIdMacAtCleanup w:val="4"/>
 </w:numbering>
@@ -16563,6 +18570,8 @@
     <w:lsdException w:name="Hyperlink" w:uiPriority="99"/>
     <w:lsdException w:name="Strong" w:qFormat="1"/>
     <w:lsdException w:name="Emphasis" w:qFormat="1"/>
+    <w:lsdException w:name="Normal (Web)" w:uiPriority="99"/>
+    <w:lsdException w:name="HTML Preformatted" w:uiPriority="99"/>
     <w:lsdException w:name="Normal Table" w:semiHidden="1" w:unhideWhenUsed="1"/>
     <w:lsdException w:name="Table Simple 1" w:semiHidden="1" w:unhideWhenUsed="1"/>
     <w:lsdException w:name="Table Simple 2" w:semiHidden="1" w:unhideWhenUsed="1"/>
@@ -17251,7 +19260,6 @@
     <w:next w:val="Normal"/>
     <w:autoRedefine/>
     <w:uiPriority w:val="39"/>
-    <w:semiHidden/>
     <w:rsid w:val="007F30AE"/>
     <w:pPr>
       <w:ind w:left="400"/>
@@ -17562,6 +19570,62 @@
     <w:rPr>
       <w:color w:val="605E5C"/>
       <w:shd w:val="clear" w:color="auto" w:fill="E1DFDD"/>
+    </w:rPr>
+  </w:style>
+  <w:style w:type="paragraph" w:styleId="NormalWeb">
+    <w:name w:val="Normal (Web)"/>
+    <w:basedOn w:val="Normal"/>
+    <w:uiPriority w:val="99"/>
+    <w:unhideWhenUsed/>
+    <w:rsid w:val="00A35123"/>
+    <w:pPr>
+      <w:spacing w:before="100" w:beforeAutospacing="1" w:after="100" w:afterAutospacing="1"/>
+    </w:pPr>
+    <w:rPr>
+      <w:rFonts w:ascii="Times New Roman" w:hAnsi="Times New Roman"/>
+      <w:sz w:val="24"/>
+      <w:szCs w:val="24"/>
+    </w:rPr>
+  </w:style>
+  <w:style w:type="paragraph" w:styleId="PrformatHTML">
+    <w:name w:val="HTML Preformatted"/>
+    <w:basedOn w:val="Normal"/>
+    <w:link w:val="PrformatHTMLCar"/>
+    <w:uiPriority w:val="99"/>
+    <w:unhideWhenUsed/>
+    <w:rsid w:val="00A35123"/>
+    <w:pPr>
+      <w:tabs>
+        <w:tab w:val="left" w:pos="916"/>
+        <w:tab w:val="left" w:pos="1832"/>
+        <w:tab w:val="left" w:pos="2748"/>
+        <w:tab w:val="left" w:pos="3664"/>
+        <w:tab w:val="left" w:pos="4580"/>
+        <w:tab w:val="left" w:pos="5496"/>
+        <w:tab w:val="left" w:pos="6412"/>
+        <w:tab w:val="left" w:pos="7328"/>
+        <w:tab w:val="left" w:pos="8244"/>
+        <w:tab w:val="left" w:pos="9160"/>
+        <w:tab w:val="left" w:pos="10076"/>
+        <w:tab w:val="left" w:pos="10992"/>
+        <w:tab w:val="left" w:pos="11908"/>
+        <w:tab w:val="left" w:pos="12824"/>
+        <w:tab w:val="left" w:pos="13740"/>
+        <w:tab w:val="left" w:pos="14656"/>
+      </w:tabs>
+    </w:pPr>
+    <w:rPr>
+      <w:rFonts w:ascii="Courier New" w:hAnsi="Courier New" w:cs="Courier New"/>
+    </w:rPr>
+  </w:style>
+  <w:style w:type="character" w:customStyle="1" w:styleId="PrformatHTMLCar">
+    <w:name w:val="Préformaté HTML Car"/>
+    <w:basedOn w:val="Policepardfaut"/>
+    <w:link w:val="PrformatHTML"/>
+    <w:uiPriority w:val="99"/>
+    <w:rsid w:val="00A35123"/>
+    <w:rPr>
+      <w:rFonts w:ascii="Courier New" w:hAnsi="Courier New" w:cs="Courier New"/>
     </w:rPr>
   </w:style>
 </w:styles>
@@ -18083,19 +20147,6 @@
 </file>
 
 <file path=customXml/item2.xml><?xml version="1.0" encoding="utf-8"?>
-<?mso-contentType ?>
-<FormTemplates xmlns="http://schemas.microsoft.com/sharepoint/v3/contenttype/forms">
-  <Display>DocumentLibraryForm</Display>
-  <Edit>DocumentLibraryForm</Edit>
-  <New>DocumentLibraryForm</New>
-</FormTemplates>
-</file>
-
-<file path=customXml/item3.xml><?xml version="1.0" encoding="utf-8"?>
-<b:Sources xmlns:b="http://schemas.openxmlformats.org/officeDocument/2006/bibliography" xmlns="http://schemas.openxmlformats.org/officeDocument/2006/bibliography" SelectedStyle="\APA.XSL" StyleName="APA"/>
-</file>
-
-<file path=customXml/item4.xml><?xml version="1.0" encoding="utf-8"?>
 <p:properties xmlns:p="http://schemas.microsoft.com/office/2006/metadata/properties" xmlns:xsi="http://www.w3.org/2001/XMLSchema-instance" xmlns:pc="http://schemas.microsoft.com/office/infopath/2007/PartnerControls">
   <documentManagement>
     <lcf76f155ced4ddcb4097134ff3c332f xmlns="bf2f2df3-a963-4452-b0e7-67dabc627c35">
@@ -18104,6 +20155,19 @@
     <TaxCatchAll xmlns="f7d9f5a6-831d-4621-8c77-cbcaf993e406" xsi:nil="true"/>
   </documentManagement>
 </p:properties>
+</file>
+
+<file path=customXml/item3.xml><?xml version="1.0" encoding="utf-8"?>
+<b:Sources xmlns:b="http://schemas.openxmlformats.org/officeDocument/2006/bibliography" xmlns="http://schemas.openxmlformats.org/officeDocument/2006/bibliography" SelectedStyle="\APA.XSL" StyleName="APA"/>
+</file>
+
+<file path=customXml/item4.xml><?xml version="1.0" encoding="utf-8"?>
+<?mso-contentType ?>
+<FormTemplates xmlns="http://schemas.microsoft.com/sharepoint/v3/contenttype/forms">
+  <Display>DocumentLibraryForm</Display>
+  <Edit>DocumentLibraryForm</Edit>
+  <New>DocumentLibraryForm</New>
+</FormTemplates>
 </file>
 
 <file path=customXml/itemProps1.xml><?xml version="1.0" encoding="utf-8"?>
@@ -18126,9 +20190,12 @@
 </file>
 
 <file path=customXml/itemProps2.xml><?xml version="1.0" encoding="utf-8"?>
-<ds:datastoreItem xmlns:ds="http://schemas.openxmlformats.org/officeDocument/2006/customXml" ds:itemID="{DF8E7934-3F3A-4F32-A7D4-1B248DBE707D}">
+<ds:datastoreItem xmlns:ds="http://schemas.openxmlformats.org/officeDocument/2006/customXml" ds:itemID="{4181FC95-92B5-446F-AE57-E4A44C8C450C}">
   <ds:schemaRefs>
-    <ds:schemaRef ds:uri="http://schemas.microsoft.com/sharepoint/v3/contenttype/forms"/>
+    <ds:schemaRef ds:uri="http://schemas.microsoft.com/office/2006/metadata/properties"/>
+    <ds:schemaRef ds:uri="http://schemas.microsoft.com/office/infopath/2007/PartnerControls"/>
+    <ds:schemaRef ds:uri="bf2f2df3-a963-4452-b0e7-67dabc627c35"/>
+    <ds:schemaRef ds:uri="f7d9f5a6-831d-4621-8c77-cbcaf993e406"/>
   </ds:schemaRefs>
 </ds:datastoreItem>
 </file>
@@ -18142,12 +20209,9 @@
 </file>
 
 <file path=customXml/itemProps4.xml><?xml version="1.0" encoding="utf-8"?>
-<ds:datastoreItem xmlns:ds="http://schemas.openxmlformats.org/officeDocument/2006/customXml" ds:itemID="{4181FC95-92B5-446F-AE57-E4A44C8C450C}">
+<ds:datastoreItem xmlns:ds="http://schemas.openxmlformats.org/officeDocument/2006/customXml" ds:itemID="{DF8E7934-3F3A-4F32-A7D4-1B248DBE707D}">
   <ds:schemaRefs>
-    <ds:schemaRef ds:uri="http://schemas.microsoft.com/office/2006/metadata/properties"/>
-    <ds:schemaRef ds:uri="http://schemas.microsoft.com/office/infopath/2007/PartnerControls"/>
-    <ds:schemaRef ds:uri="bf2f2df3-a963-4452-b0e7-67dabc627c35"/>
-    <ds:schemaRef ds:uri="f7d9f5a6-831d-4621-8c77-cbcaf993e406"/>
+    <ds:schemaRef ds:uri="http://schemas.microsoft.com/sharepoint/v3/contenttype/forms"/>
   </ds:schemaRefs>
 </ds:datastoreItem>
 </file>
</xml_diff>